<commit_message>
Add final version of TestPlan
</commit_message>
<xml_diff>
--- a/Test Plan/Test Plan.docx
+++ b/Test Plan/Test Plan.docx
@@ -4,6 +4,7 @@
   <w:body>
     <w:p>
       <w:pPr>
+        <w:jc w:val="center"/>
         <w:rPr>
           <w:rFonts w:ascii="Arial" w:hAnsi="Arial" w:cs="Arial"/>
           <w:b/>
@@ -54,23 +55,32 @@
       <w:pPr>
         <w:pStyle w:val="Ttulo1"/>
         <w:rPr>
-          <w:lang w:val="en-US"/>
-        </w:rPr>
-      </w:pPr>
-      <w:bookmarkStart w:id="0" w:name="_Toc55337228"/>
-      <w:r>
-        <w:rPr>
+          <w:rFonts w:asciiTheme="minorHAnsi" w:hAnsiTheme="minorHAnsi" w:cstheme="minorHAnsi"/>
+          <w:sz w:val="20"/>
+          <w:szCs w:val="20"/>
+          <w:lang w:val="en-US"/>
+        </w:rPr>
+      </w:pPr>
+      <w:bookmarkStart w:id="0" w:name="_Toc55615720"/>
+      <w:r>
+        <w:rPr>
+          <w:rFonts w:asciiTheme="minorHAnsi" w:hAnsiTheme="minorHAnsi" w:cstheme="minorHAnsi"/>
+          <w:sz w:val="20"/>
+          <w:szCs w:val="20"/>
           <w:lang w:val="en-US"/>
         </w:rPr>
         <w:t>Version</w:t>
       </w:r>
+      <w:r>
+        <w:rPr>
+          <w:rFonts w:asciiTheme="minorHAnsi" w:hAnsiTheme="minorHAnsi" w:cstheme="minorHAnsi"/>
+          <w:sz w:val="20"/>
+          <w:szCs w:val="20"/>
+          <w:lang w:val="en-US"/>
+        </w:rPr>
+        <w:t>s</w:t>
+      </w:r>
       <w:bookmarkEnd w:id="0"/>
-      <w:r>
-        <w:rPr>
-          <w:lang w:val="en-US"/>
-        </w:rPr>
-        <w:t>s</w:t>
-      </w:r>
     </w:p>
     <w:tbl>
       <w:tblPr>
@@ -81,9 +91,9 @@
       </w:tblPr>
       <w:tblGrid>
         <w:gridCol w:w="988"/>
-        <w:gridCol w:w="2639"/>
-        <w:gridCol w:w="1917"/>
-        <w:gridCol w:w="3284"/>
+        <w:gridCol w:w="2655"/>
+        <w:gridCol w:w="1882"/>
+        <w:gridCol w:w="3303"/>
       </w:tblGrid>
       <w:tr>
         <w:trPr>
@@ -97,17 +107,19 @@
             <w:pPr>
               <w:jc w:val="center"/>
               <w:rPr>
-                <w:rFonts w:ascii="Arial" w:hAnsi="Arial" w:cs="Arial"/>
+                <w:rFonts w:cstheme="minorHAnsi"/>
                 <w:b/>
                 <w:sz w:val="20"/>
+                <w:szCs w:val="20"/>
               </w:rPr>
             </w:pPr>
             <w:proofErr w:type="spellStart"/>
             <w:r>
               <w:rPr>
-                <w:rFonts w:ascii="Arial" w:hAnsi="Arial" w:cs="Arial"/>
+                <w:rFonts w:cstheme="minorHAnsi"/>
                 <w:b/>
                 <w:sz w:val="20"/>
+                <w:szCs w:val="20"/>
               </w:rPr>
               <w:t>Version</w:t>
             </w:r>
@@ -122,17 +134,19 @@
             <w:pPr>
               <w:jc w:val="center"/>
               <w:rPr>
-                <w:rFonts w:ascii="Arial" w:hAnsi="Arial" w:cs="Arial"/>
+                <w:rFonts w:cstheme="minorHAnsi"/>
                 <w:b/>
                 <w:sz w:val="20"/>
+                <w:szCs w:val="20"/>
               </w:rPr>
             </w:pPr>
             <w:proofErr w:type="spellStart"/>
             <w:r>
               <w:rPr>
-                <w:rFonts w:ascii="Arial" w:hAnsi="Arial" w:cs="Arial"/>
+                <w:rFonts w:cstheme="minorHAnsi"/>
                 <w:b/>
                 <w:sz w:val="20"/>
+                <w:szCs w:val="20"/>
               </w:rPr>
               <w:t>Author</w:t>
             </w:r>
@@ -147,35 +161,39 @@
             <w:pPr>
               <w:jc w:val="center"/>
               <w:rPr>
-                <w:rFonts w:ascii="Arial" w:hAnsi="Arial" w:cs="Arial"/>
+                <w:rFonts w:cstheme="minorHAnsi"/>
                 <w:b/>
                 <w:sz w:val="20"/>
+                <w:szCs w:val="20"/>
               </w:rPr>
             </w:pPr>
             <w:proofErr w:type="spellStart"/>
             <w:r>
               <w:rPr>
-                <w:rFonts w:ascii="Arial" w:hAnsi="Arial" w:cs="Arial"/>
+                <w:rFonts w:cstheme="minorHAnsi"/>
                 <w:b/>
                 <w:sz w:val="20"/>
+                <w:szCs w:val="20"/>
               </w:rPr>
               <w:t>Reviewer</w:t>
             </w:r>
             <w:proofErr w:type="spellEnd"/>
             <w:r>
               <w:rPr>
-                <w:rFonts w:ascii="Arial" w:hAnsi="Arial" w:cs="Arial"/>
+                <w:rFonts w:cstheme="minorHAnsi"/>
                 <w:b/>
                 <w:sz w:val="20"/>
+                <w:szCs w:val="20"/>
               </w:rPr>
               <w:t>/</w:t>
             </w:r>
             <w:proofErr w:type="spellStart"/>
             <w:r>
               <w:rPr>
-                <w:rFonts w:ascii="Arial" w:hAnsi="Arial" w:cs="Arial"/>
+                <w:rFonts w:cstheme="minorHAnsi"/>
                 <w:b/>
                 <w:sz w:val="20"/>
+                <w:szCs w:val="20"/>
               </w:rPr>
               <w:t>Aprover</w:t>
             </w:r>
@@ -190,17 +208,19 @@
             <w:pPr>
               <w:jc w:val="center"/>
               <w:rPr>
-                <w:rFonts w:ascii="Arial" w:hAnsi="Arial" w:cs="Arial"/>
+                <w:rFonts w:cstheme="minorHAnsi"/>
                 <w:b/>
                 <w:sz w:val="20"/>
+                <w:szCs w:val="20"/>
               </w:rPr>
             </w:pPr>
             <w:proofErr w:type="spellStart"/>
             <w:r>
               <w:rPr>
-                <w:rFonts w:ascii="Arial" w:hAnsi="Arial" w:cs="Arial"/>
+                <w:rFonts w:cstheme="minorHAnsi"/>
                 <w:b/>
                 <w:sz w:val="20"/>
+                <w:szCs w:val="20"/>
               </w:rPr>
               <w:t>Comments</w:t>
             </w:r>
@@ -220,14 +240,16 @@
             <w:pPr>
               <w:jc w:val="center"/>
               <w:rPr>
-                <w:rFonts w:ascii="Arial" w:hAnsi="Arial" w:cs="Arial"/>
-                <w:sz w:val="20"/>
+                <w:rFonts w:cstheme="minorHAnsi"/>
+                <w:sz w:val="20"/>
+                <w:szCs w:val="20"/>
               </w:rPr>
             </w:pPr>
             <w:r>
               <w:rPr>
-                <w:rFonts w:ascii="Arial" w:hAnsi="Arial" w:cs="Arial"/>
-                <w:sz w:val="20"/>
+                <w:rFonts w:cstheme="minorHAnsi"/>
+                <w:sz w:val="20"/>
+                <w:szCs w:val="20"/>
               </w:rPr>
               <w:t>0.1</w:t>
             </w:r>
@@ -241,14 +263,16 @@
             <w:pPr>
               <w:jc w:val="center"/>
               <w:rPr>
-                <w:rFonts w:ascii="Arial" w:hAnsi="Arial" w:cs="Arial"/>
-                <w:sz w:val="20"/>
+                <w:rFonts w:cstheme="minorHAnsi"/>
+                <w:sz w:val="20"/>
+                <w:szCs w:val="20"/>
               </w:rPr>
             </w:pPr>
             <w:r>
               <w:rPr>
-                <w:rFonts w:ascii="Arial" w:hAnsi="Arial" w:cs="Arial"/>
-                <w:sz w:val="20"/>
+                <w:rFonts w:cstheme="minorHAnsi"/>
+                <w:sz w:val="20"/>
+                <w:szCs w:val="20"/>
               </w:rPr>
               <w:t>Mariana Cuevas</w:t>
             </w:r>
@@ -262,8 +286,9 @@
             <w:pPr>
               <w:jc w:val="center"/>
               <w:rPr>
-                <w:rFonts w:ascii="Arial" w:hAnsi="Arial" w:cs="Arial"/>
-                <w:sz w:val="20"/>
+                <w:rFonts w:cstheme="minorHAnsi"/>
+                <w:sz w:val="20"/>
+                <w:szCs w:val="20"/>
               </w:rPr>
             </w:pPr>
           </w:p>
@@ -276,39 +301,44 @@
             <w:pPr>
               <w:jc w:val="center"/>
               <w:rPr>
-                <w:rFonts w:ascii="Arial" w:hAnsi="Arial" w:cs="Arial"/>
-                <w:sz w:val="20"/>
+                <w:rFonts w:cstheme="minorHAnsi"/>
+                <w:sz w:val="20"/>
+                <w:szCs w:val="20"/>
               </w:rPr>
             </w:pPr>
             <w:proofErr w:type="spellStart"/>
             <w:r>
               <w:rPr>
-                <w:rFonts w:ascii="Arial" w:hAnsi="Arial" w:cs="Arial"/>
-                <w:sz w:val="20"/>
+                <w:rFonts w:cstheme="minorHAnsi"/>
+                <w:sz w:val="20"/>
+                <w:szCs w:val="20"/>
               </w:rPr>
               <w:t>Document</w:t>
             </w:r>
             <w:proofErr w:type="spellEnd"/>
             <w:r>
               <w:rPr>
-                <w:rFonts w:ascii="Arial" w:hAnsi="Arial" w:cs="Arial"/>
-                <w:sz w:val="20"/>
+                <w:rFonts w:cstheme="minorHAnsi"/>
+                <w:sz w:val="20"/>
+                <w:szCs w:val="20"/>
               </w:rPr>
               <w:t xml:space="preserve"> </w:t>
             </w:r>
             <w:proofErr w:type="spellStart"/>
             <w:r>
               <w:rPr>
-                <w:rFonts w:ascii="Arial" w:hAnsi="Arial" w:cs="Arial"/>
-                <w:sz w:val="20"/>
+                <w:rFonts w:cstheme="minorHAnsi"/>
+                <w:sz w:val="20"/>
+                <w:szCs w:val="20"/>
               </w:rPr>
               <w:t>creation</w:t>
             </w:r>
             <w:proofErr w:type="spellEnd"/>
             <w:r>
               <w:rPr>
-                <w:rFonts w:ascii="Arial" w:hAnsi="Arial" w:cs="Arial"/>
-                <w:sz w:val="20"/>
+                <w:rFonts w:cstheme="minorHAnsi"/>
+                <w:sz w:val="20"/>
+                <w:szCs w:val="20"/>
               </w:rPr>
               <w:t>.</w:t>
             </w:r>
@@ -327,14 +357,16 @@
             <w:pPr>
               <w:jc w:val="center"/>
               <w:rPr>
-                <w:rFonts w:ascii="Arial" w:hAnsi="Arial" w:cs="Arial"/>
-                <w:sz w:val="20"/>
+                <w:rFonts w:cstheme="minorHAnsi"/>
+                <w:sz w:val="20"/>
+                <w:szCs w:val="20"/>
               </w:rPr>
             </w:pPr>
             <w:r>
               <w:rPr>
-                <w:rFonts w:ascii="Arial" w:hAnsi="Arial" w:cs="Arial"/>
-                <w:sz w:val="20"/>
+                <w:rFonts w:cstheme="minorHAnsi"/>
+                <w:sz w:val="20"/>
+                <w:szCs w:val="20"/>
               </w:rPr>
               <w:t>0.2</w:t>
             </w:r>
@@ -348,14 +380,16 @@
             <w:pPr>
               <w:jc w:val="center"/>
               <w:rPr>
-                <w:rFonts w:ascii="Arial" w:hAnsi="Arial" w:cs="Arial"/>
-                <w:sz w:val="20"/>
+                <w:rFonts w:cstheme="minorHAnsi"/>
+                <w:sz w:val="20"/>
+                <w:szCs w:val="20"/>
               </w:rPr>
             </w:pPr>
             <w:r>
               <w:rPr>
-                <w:rFonts w:ascii="Arial" w:hAnsi="Arial" w:cs="Arial"/>
-                <w:sz w:val="20"/>
+                <w:rFonts w:cstheme="minorHAnsi"/>
+                <w:sz w:val="20"/>
+                <w:szCs w:val="20"/>
               </w:rPr>
               <w:t>Mariana Cuevas</w:t>
             </w:r>
@@ -369,8 +403,9 @@
             <w:pPr>
               <w:jc w:val="center"/>
               <w:rPr>
-                <w:rFonts w:ascii="Arial" w:hAnsi="Arial" w:cs="Arial"/>
-                <w:sz w:val="20"/>
+                <w:rFonts w:cstheme="minorHAnsi"/>
+                <w:sz w:val="20"/>
+                <w:szCs w:val="20"/>
               </w:rPr>
             </w:pPr>
           </w:p>
@@ -383,37 +418,40 @@
             <w:pPr>
               <w:jc w:val="center"/>
               <w:rPr>
-                <w:rFonts w:ascii="Arial" w:hAnsi="Arial" w:cs="Arial"/>
-                <w:sz w:val="20"/>
+                <w:rFonts w:cstheme="minorHAnsi"/>
+                <w:sz w:val="20"/>
+                <w:szCs w:val="20"/>
               </w:rPr>
             </w:pPr>
             <w:proofErr w:type="spellStart"/>
             <w:r>
               <w:rPr>
-                <w:rFonts w:ascii="Arial" w:hAnsi="Arial" w:cs="Arial"/>
-                <w:sz w:val="20"/>
-              </w:rPr>
-              <w:t>Draft</w:t>
+                <w:rFonts w:cstheme="minorHAnsi"/>
+                <w:sz w:val="20"/>
+                <w:szCs w:val="20"/>
+              </w:rPr>
+              <w:t>Version</w:t>
             </w:r>
             <w:proofErr w:type="spellEnd"/>
+            <w:r>
+              <w:rPr>
+                <w:rFonts w:cstheme="minorHAnsi"/>
+                <w:sz w:val="20"/>
+                <w:szCs w:val="20"/>
+              </w:rPr>
+              <w:t xml:space="preserve"> final.</w:t>
+            </w:r>
           </w:p>
         </w:tc>
       </w:tr>
     </w:tbl>
-    <w:p>
-      <w:pPr>
-        <w:rPr>
-          <w:rFonts w:ascii="Arial" w:hAnsi="Arial" w:cs="Arial"/>
-        </w:rPr>
-      </w:pPr>
-    </w:p>
     <w:sdt>
       <w:sdtPr>
         <w:rPr>
-          <w:rFonts w:asciiTheme="minorHAnsi" w:eastAsiaTheme="minorEastAsia" w:hAnsiTheme="minorHAnsi" w:cstheme="minorBidi"/>
+          <w:rFonts w:asciiTheme="minorHAnsi" w:eastAsiaTheme="minorEastAsia" w:hAnsiTheme="minorHAnsi" w:cstheme="minorHAnsi"/>
           <w:color w:val="auto"/>
-          <w:sz w:val="21"/>
-          <w:szCs w:val="21"/>
+          <w:sz w:val="20"/>
+          <w:szCs w:val="20"/>
           <w:lang w:val="es-ES"/>
         </w:rPr>
         <w:id w:val="31085628"/>
@@ -432,16 +470,24 @@
         <w:p>
           <w:pPr>
             <w:pStyle w:val="TtuloTDC"/>
+            <w:rPr>
+              <w:rFonts w:asciiTheme="minorHAnsi" w:hAnsiTheme="minorHAnsi" w:cstheme="minorHAnsi"/>
+              <w:sz w:val="20"/>
+              <w:szCs w:val="20"/>
+            </w:rPr>
           </w:pPr>
           <w:r>
             <w:rPr>
+              <w:rFonts w:asciiTheme="minorHAnsi" w:hAnsiTheme="minorHAnsi" w:cstheme="minorHAnsi"/>
+              <w:sz w:val="20"/>
+              <w:szCs w:val="20"/>
               <w:lang w:val="es-ES"/>
             </w:rPr>
             <w:t>Content</w:t>
           </w:r>
-          <w:bookmarkStart w:id="1" w:name="_GoBack"/>
-          <w:bookmarkEnd w:id="1"/>
         </w:p>
+        <w:bookmarkStart w:id="1" w:name="_GoBack"/>
+        <w:bookmarkEnd w:id="1"/>
         <w:p>
           <w:pPr>
             <w:pStyle w:val="TDC1"/>
@@ -456,22 +502,38 @@
             </w:rPr>
           </w:pPr>
           <w:r>
+            <w:rPr>
+              <w:rFonts w:cstheme="minorHAnsi"/>
+              <w:sz w:val="20"/>
+              <w:szCs w:val="20"/>
+            </w:rPr>
             <w:fldChar w:fldCharType="begin"/>
           </w:r>
           <w:r>
+            <w:rPr>
+              <w:rFonts w:cstheme="minorHAnsi"/>
+              <w:sz w:val="20"/>
+              <w:szCs w:val="20"/>
+            </w:rPr>
             <w:instrText xml:space="preserve"> TOC \o "1-3" \h \z \u </w:instrText>
           </w:r>
           <w:r>
+            <w:rPr>
+              <w:rFonts w:cstheme="minorHAnsi"/>
+              <w:sz w:val="20"/>
+              <w:szCs w:val="20"/>
+            </w:rPr>
             <w:fldChar w:fldCharType="separate"/>
           </w:r>
-          <w:hyperlink w:anchor="_Toc55337228" w:history="1">
+          <w:hyperlink w:anchor="_Toc55615720" w:history="1">
             <w:r>
               <w:rPr>
                 <w:rStyle w:val="Hipervnculo"/>
-                <w:noProof/>
-                <w:lang w:val="en-US"/>
-              </w:rPr>
-              <w:t>Version control</w:t>
+                <w:rFonts w:cstheme="minorHAnsi"/>
+                <w:noProof/>
+                <w:lang w:val="en-US"/>
+              </w:rPr>
+              <w:t>Versions</w:t>
             </w:r>
             <w:r>
               <w:rPr>
@@ -492,7 +554,7 @@
                 <w:noProof/>
                 <w:webHidden/>
               </w:rPr>
-              <w:instrText xml:space="preserve"> PAGEREF _Toc55337228 \h </w:instrText>
+              <w:instrText xml:space="preserve"> PAGEREF _Toc55615720 \h </w:instrText>
             </w:r>
             <w:r>
               <w:rPr>
@@ -536,10 +598,11 @@
               <w:lang w:eastAsia="es-MX"/>
             </w:rPr>
           </w:pPr>
-          <w:hyperlink w:anchor="_Toc55337229" w:history="1">
+          <w:hyperlink w:anchor="_Toc55615721" w:history="1">
             <w:r>
               <w:rPr>
                 <w:rStyle w:val="Hipervnculo"/>
+                <w:rFonts w:cstheme="minorHAnsi"/>
                 <w:noProof/>
                 <w:lang w:val="en-US"/>
               </w:rPr>
@@ -564,7 +627,7 @@
                 <w:noProof/>
                 <w:webHidden/>
               </w:rPr>
-              <w:instrText xml:space="preserve"> PAGEREF _Toc55337229 \h </w:instrText>
+              <w:instrText xml:space="preserve"> PAGEREF _Toc55615721 \h </w:instrText>
             </w:r>
             <w:r>
               <w:rPr>
@@ -608,10 +671,11 @@
               <w:lang w:eastAsia="es-MX"/>
             </w:rPr>
           </w:pPr>
-          <w:hyperlink w:anchor="_Toc55337230" w:history="1">
+          <w:hyperlink w:anchor="_Toc55615722" w:history="1">
             <w:r>
               <w:rPr>
                 <w:rStyle w:val="Hipervnculo"/>
+                <w:rFonts w:cstheme="minorHAnsi"/>
                 <w:noProof/>
                 <w:lang w:val="en-US"/>
               </w:rPr>
@@ -636,7 +700,7 @@
                 <w:noProof/>
                 <w:webHidden/>
               </w:rPr>
-              <w:instrText xml:space="preserve"> PAGEREF _Toc55337230 \h </w:instrText>
+              <w:instrText xml:space="preserve"> PAGEREF _Toc55615722 \h </w:instrText>
             </w:r>
             <w:r>
               <w:rPr>
@@ -680,10 +744,11 @@
               <w:lang w:eastAsia="es-MX"/>
             </w:rPr>
           </w:pPr>
-          <w:hyperlink w:anchor="_Toc55337231" w:history="1">
+          <w:hyperlink w:anchor="_Toc55615723" w:history="1">
             <w:r>
               <w:rPr>
                 <w:rStyle w:val="Hipervnculo"/>
+                <w:rFonts w:cstheme="minorHAnsi"/>
                 <w:noProof/>
                 <w:lang w:val="en-US"/>
               </w:rPr>
@@ -708,7 +773,7 @@
                 <w:noProof/>
                 <w:webHidden/>
               </w:rPr>
-              <w:instrText xml:space="preserve"> PAGEREF _Toc55337231 \h </w:instrText>
+              <w:instrText xml:space="preserve"> PAGEREF _Toc55615723 \h </w:instrText>
             </w:r>
             <w:r>
               <w:rPr>
@@ -752,10 +817,11 @@
               <w:lang w:eastAsia="es-MX"/>
             </w:rPr>
           </w:pPr>
-          <w:hyperlink w:anchor="_Toc55337232" w:history="1">
+          <w:hyperlink w:anchor="_Toc55615724" w:history="1">
             <w:r>
               <w:rPr>
                 <w:rStyle w:val="Hipervnculo"/>
+                <w:rFonts w:cstheme="minorHAnsi"/>
                 <w:noProof/>
                 <w:lang w:val="en-US"/>
               </w:rPr>
@@ -780,7 +846,7 @@
                 <w:noProof/>
                 <w:webHidden/>
               </w:rPr>
-              <w:instrText xml:space="preserve"> PAGEREF _Toc55337232 \h </w:instrText>
+              <w:instrText xml:space="preserve"> PAGEREF _Toc55615724 \h </w:instrText>
             </w:r>
             <w:r>
               <w:rPr>
@@ -800,7 +866,7 @@
                 <w:noProof/>
                 <w:webHidden/>
               </w:rPr>
-              <w:t>2</w:t>
+              <w:t>1</w:t>
             </w:r>
             <w:r>
               <w:rPr>
@@ -824,10 +890,11 @@
               <w:lang w:eastAsia="es-MX"/>
             </w:rPr>
           </w:pPr>
-          <w:hyperlink w:anchor="_Toc55337233" w:history="1">
+          <w:hyperlink w:anchor="_Toc55615725" w:history="1">
             <w:r>
               <w:rPr>
                 <w:rStyle w:val="Hipervnculo"/>
+                <w:rFonts w:cstheme="minorHAnsi"/>
                 <w:noProof/>
                 <w:lang w:val="en-US"/>
               </w:rPr>
@@ -852,7 +919,7 @@
                 <w:noProof/>
                 <w:webHidden/>
               </w:rPr>
-              <w:instrText xml:space="preserve"> PAGEREF _Toc55337233 \h </w:instrText>
+              <w:instrText xml:space="preserve"> PAGEREF _Toc55615725 \h </w:instrText>
             </w:r>
             <w:r>
               <w:rPr>
@@ -896,10 +963,11 @@
               <w:lang w:eastAsia="es-MX"/>
             </w:rPr>
           </w:pPr>
-          <w:hyperlink w:anchor="_Toc55337234" w:history="1">
+          <w:hyperlink w:anchor="_Toc55615726" w:history="1">
             <w:r>
               <w:rPr>
                 <w:rStyle w:val="Hipervnculo"/>
+                <w:rFonts w:cstheme="minorHAnsi"/>
                 <w:noProof/>
                 <w:lang w:val="en-US"/>
               </w:rPr>
@@ -924,7 +992,7 @@
                 <w:noProof/>
                 <w:webHidden/>
               </w:rPr>
-              <w:instrText xml:space="preserve"> PAGEREF _Toc55337234 \h </w:instrText>
+              <w:instrText xml:space="preserve"> PAGEREF _Toc55615726 \h </w:instrText>
             </w:r>
             <w:r>
               <w:rPr>
@@ -956,10 +1024,20 @@
           </w:hyperlink>
         </w:p>
         <w:p>
+          <w:pPr>
+            <w:rPr>
+              <w:rFonts w:cstheme="minorHAnsi"/>
+              <w:sz w:val="20"/>
+              <w:szCs w:val="20"/>
+            </w:rPr>
+          </w:pPr>
           <w:r>
             <w:rPr>
+              <w:rFonts w:cstheme="minorHAnsi"/>
               <w:b/>
               <w:bCs/>
+              <w:sz w:val="20"/>
+              <w:szCs w:val="20"/>
               <w:lang w:val="es-ES"/>
             </w:rPr>
             <w:fldChar w:fldCharType="end"/>
@@ -970,13 +1048,20 @@
     <w:p>
       <w:pPr>
         <w:pStyle w:val="Ttulo1"/>
-        <w:rPr>
-          <w:lang w:val="en-US"/>
-        </w:rPr>
-      </w:pPr>
-      <w:bookmarkStart w:id="2" w:name="_Toc55337229"/>
-      <w:r>
-        <w:rPr>
+        <w:jc w:val="left"/>
+        <w:rPr>
+          <w:rFonts w:asciiTheme="minorHAnsi" w:hAnsiTheme="minorHAnsi" w:cstheme="minorHAnsi"/>
+          <w:sz w:val="20"/>
+          <w:szCs w:val="20"/>
+          <w:lang w:val="en-US"/>
+        </w:rPr>
+      </w:pPr>
+      <w:bookmarkStart w:id="2" w:name="_Toc55615721"/>
+      <w:r>
+        <w:rPr>
+          <w:rFonts w:asciiTheme="minorHAnsi" w:hAnsiTheme="minorHAnsi" w:cstheme="minorHAnsi"/>
+          <w:sz w:val="20"/>
+          <w:szCs w:val="20"/>
           <w:lang w:val="en-US"/>
         </w:rPr>
         <w:t>Introduction</w:t>
@@ -987,27 +1072,35 @@
       <w:pPr>
         <w:jc w:val="both"/>
         <w:rPr>
-          <w:rFonts w:ascii="Arial" w:hAnsi="Arial" w:cs="Arial"/>
-          <w:lang w:val="en-US"/>
-        </w:rPr>
-      </w:pPr>
-      <w:r>
-        <w:rPr>
-          <w:rFonts w:ascii="Arial" w:hAnsi="Arial" w:cs="Arial"/>
+          <w:rFonts w:cstheme="minorHAnsi"/>
+          <w:sz w:val="20"/>
+          <w:szCs w:val="20"/>
+          <w:lang w:val="en-US"/>
+        </w:rPr>
+      </w:pPr>
+      <w:r>
+        <w:rPr>
+          <w:rFonts w:cstheme="minorHAnsi"/>
+          <w:sz w:val="20"/>
+          <w:szCs w:val="20"/>
           <w:lang w:val="en-US"/>
         </w:rPr>
         <w:t>Testcafe is a</w:t>
       </w:r>
       <w:r>
         <w:rPr>
-          <w:rFonts w:ascii="Arial" w:hAnsi="Arial" w:cs="Arial"/>
+          <w:rFonts w:cstheme="minorHAnsi"/>
+          <w:sz w:val="20"/>
+          <w:szCs w:val="20"/>
           <w:lang w:val="en-US"/>
         </w:rPr>
         <w:t xml:space="preserve"> Node JS tool </w:t>
       </w:r>
       <w:r>
         <w:rPr>
-          <w:rFonts w:ascii="Arial" w:hAnsi="Arial" w:cs="Arial"/>
+          <w:rFonts w:cstheme="minorHAnsi"/>
+          <w:sz w:val="20"/>
+          <w:szCs w:val="20"/>
           <w:lang w:val="en-US"/>
         </w:rPr>
         <w:t xml:space="preserve">create by </w:t>
@@ -1015,7 +1108,9 @@
       <w:proofErr w:type="spellStart"/>
       <w:r>
         <w:rPr>
-          <w:rFonts w:ascii="Arial" w:hAnsi="Arial" w:cs="Arial"/>
+          <w:rFonts w:cstheme="minorHAnsi"/>
+          <w:sz w:val="20"/>
+          <w:szCs w:val="20"/>
           <w:lang w:val="en-US"/>
         </w:rPr>
         <w:t>DevExpress</w:t>
@@ -1023,14 +1118,18 @@
       <w:proofErr w:type="spellEnd"/>
       <w:r>
         <w:rPr>
-          <w:rFonts w:ascii="Arial" w:hAnsi="Arial" w:cs="Arial"/>
+          <w:rFonts w:cstheme="minorHAnsi"/>
+          <w:sz w:val="20"/>
+          <w:szCs w:val="20"/>
           <w:lang w:val="en-US"/>
         </w:rPr>
         <w:t xml:space="preserve"> </w:t>
       </w:r>
       <w:r>
         <w:rPr>
-          <w:rFonts w:ascii="Arial" w:hAnsi="Arial" w:cs="Arial"/>
+          <w:rFonts w:cstheme="minorHAnsi"/>
+          <w:sz w:val="20"/>
+          <w:szCs w:val="20"/>
           <w:lang w:val="en-US"/>
         </w:rPr>
         <w:t xml:space="preserve">to automate E2E web testing, write tests in JavaScript or in </w:t>
@@ -1038,7 +1137,9 @@
       <w:proofErr w:type="spellStart"/>
       <w:r>
         <w:rPr>
-          <w:rFonts w:ascii="Arial" w:hAnsi="Arial" w:cs="Arial"/>
+          <w:rFonts w:cstheme="minorHAnsi"/>
+          <w:sz w:val="20"/>
+          <w:szCs w:val="20"/>
           <w:lang w:val="en-US"/>
         </w:rPr>
         <w:t>TypeScript</w:t>
@@ -1046,56 +1147,72 @@
       <w:proofErr w:type="spellEnd"/>
       <w:r>
         <w:rPr>
-          <w:rFonts w:ascii="Arial" w:hAnsi="Arial" w:cs="Arial"/>
+          <w:rFonts w:cstheme="minorHAnsi"/>
+          <w:sz w:val="20"/>
+          <w:szCs w:val="20"/>
           <w:lang w:val="en-US"/>
         </w:rPr>
         <w:t xml:space="preserve"> language, run them and view</w:t>
       </w:r>
       <w:r>
         <w:rPr>
-          <w:rFonts w:ascii="Arial" w:hAnsi="Arial" w:cs="Arial"/>
+          <w:rFonts w:cstheme="minorHAnsi"/>
+          <w:sz w:val="20"/>
+          <w:szCs w:val="20"/>
           <w:lang w:val="en-US"/>
         </w:rPr>
         <w:t xml:space="preserve"> results throughout reports</w:t>
       </w:r>
       <w:r>
         <w:rPr>
-          <w:rFonts w:ascii="Arial" w:hAnsi="Arial" w:cs="Arial"/>
+          <w:rFonts w:cstheme="minorHAnsi"/>
+          <w:sz w:val="20"/>
+          <w:szCs w:val="20"/>
           <w:lang w:val="en-US"/>
         </w:rPr>
         <w:t xml:space="preserve">. Testcafe can open multiple instances of the same browser to run parallel tests. </w:t>
       </w:r>
       <w:r>
         <w:rPr>
-          <w:rFonts w:ascii="Arial" w:hAnsi="Arial" w:cs="Arial"/>
+          <w:rFonts w:cstheme="minorHAnsi"/>
+          <w:sz w:val="20"/>
+          <w:szCs w:val="20"/>
           <w:lang w:val="en-US"/>
         </w:rPr>
         <w:t>This tool can support different browser</w:t>
       </w:r>
       <w:r>
         <w:rPr>
-          <w:rFonts w:ascii="Arial" w:hAnsi="Arial" w:cs="Arial"/>
+          <w:rFonts w:cstheme="minorHAnsi"/>
+          <w:sz w:val="20"/>
+          <w:szCs w:val="20"/>
           <w:lang w:val="en-US"/>
         </w:rPr>
         <w:t>s</w:t>
       </w:r>
       <w:r>
         <w:rPr>
-          <w:rFonts w:ascii="Arial" w:hAnsi="Arial" w:cs="Arial"/>
+          <w:rFonts w:cstheme="minorHAnsi"/>
+          <w:sz w:val="20"/>
+          <w:szCs w:val="20"/>
           <w:lang w:val="en-US"/>
         </w:rPr>
         <w:t xml:space="preserve">: </w:t>
       </w:r>
       <w:r>
         <w:rPr>
-          <w:rFonts w:ascii="Arial" w:hAnsi="Arial" w:cs="Arial"/>
+          <w:rFonts w:cstheme="minorHAnsi"/>
+          <w:sz w:val="20"/>
+          <w:szCs w:val="20"/>
           <w:lang w:val="en-US"/>
         </w:rPr>
         <w:t xml:space="preserve">Chrome, FF, Edge and IE and can be simulate mobile devices </w:t>
       </w:r>
       <w:r>
         <w:rPr>
-          <w:rFonts w:ascii="Arial" w:hAnsi="Arial" w:cs="Arial"/>
+          <w:rFonts w:cstheme="minorHAnsi"/>
+          <w:sz w:val="20"/>
+          <w:szCs w:val="20"/>
           <w:lang w:val="en-US"/>
         </w:rPr>
         <w:t xml:space="preserve">The scripts can be run from a console and its reports can be viewed in a CI system’s interface (Team City, </w:t>
@@ -1103,7 +1220,9 @@
       <w:proofErr w:type="spellStart"/>
       <w:r>
         <w:rPr>
-          <w:rFonts w:ascii="Arial" w:hAnsi="Arial" w:cs="Arial"/>
+          <w:rFonts w:cstheme="minorHAnsi"/>
+          <w:sz w:val="20"/>
+          <w:szCs w:val="20"/>
           <w:lang w:val="en-US"/>
         </w:rPr>
         <w:t>Jenkis</w:t>
@@ -1111,28 +1230,36 @@
       <w:proofErr w:type="spellEnd"/>
       <w:r>
         <w:rPr>
-          <w:rFonts w:ascii="Arial" w:hAnsi="Arial" w:cs="Arial"/>
+          <w:rFonts w:cstheme="minorHAnsi"/>
+          <w:sz w:val="20"/>
+          <w:szCs w:val="20"/>
           <w:lang w:val="en-US"/>
         </w:rPr>
         <w:t xml:space="preserve">, Travis, etc.). Testcafe is </w:t>
       </w:r>
       <w:r>
         <w:rPr>
-          <w:rFonts w:ascii="Arial" w:hAnsi="Arial" w:cs="Arial"/>
+          <w:rFonts w:cstheme="minorHAnsi"/>
+          <w:sz w:val="20"/>
+          <w:szCs w:val="20"/>
           <w:lang w:val="en-US"/>
         </w:rPr>
         <w:t xml:space="preserve">an open source tool, it is </w:t>
       </w:r>
       <w:r>
         <w:rPr>
-          <w:rFonts w:ascii="Arial" w:hAnsi="Arial" w:cs="Arial"/>
+          <w:rFonts w:cstheme="minorHAnsi"/>
+          <w:sz w:val="20"/>
+          <w:szCs w:val="20"/>
           <w:lang w:val="en-US"/>
         </w:rPr>
         <w:t>easy to ins</w:t>
       </w:r>
       <w:r>
         <w:rPr>
-          <w:rFonts w:ascii="Arial" w:hAnsi="Arial" w:cs="Arial"/>
+          <w:rFonts w:cstheme="minorHAnsi"/>
+          <w:sz w:val="20"/>
+          <w:szCs w:val="20"/>
           <w:lang w:val="en-US"/>
         </w:rPr>
         <w:t xml:space="preserve">tall through </w:t>
@@ -1140,7 +1267,9 @@
       <w:proofErr w:type="spellStart"/>
       <w:r>
         <w:rPr>
-          <w:rFonts w:ascii="Arial" w:hAnsi="Arial" w:cs="Arial"/>
+          <w:rFonts w:cstheme="minorHAnsi"/>
+          <w:sz w:val="20"/>
+          <w:szCs w:val="20"/>
           <w:lang w:val="en-US"/>
         </w:rPr>
         <w:t>npm</w:t>
@@ -1148,7 +1277,9 @@
       <w:proofErr w:type="spellEnd"/>
       <w:r>
         <w:rPr>
-          <w:rFonts w:ascii="Arial" w:hAnsi="Arial" w:cs="Arial"/>
+          <w:rFonts w:cstheme="minorHAnsi"/>
+          <w:sz w:val="20"/>
+          <w:szCs w:val="20"/>
           <w:lang w:val="en-US"/>
         </w:rPr>
         <w:t xml:space="preserve"> command line and it is a good option for testers that start in automation testing due to is easy to learn. </w:t>
@@ -1157,13 +1288,20 @@
     <w:p>
       <w:pPr>
         <w:pStyle w:val="Ttulo1"/>
-        <w:rPr>
-          <w:lang w:val="en-US"/>
-        </w:rPr>
-      </w:pPr>
-      <w:bookmarkStart w:id="3" w:name="_Toc55337230"/>
-      <w:r>
-        <w:rPr>
+        <w:jc w:val="left"/>
+        <w:rPr>
+          <w:rFonts w:asciiTheme="minorHAnsi" w:hAnsiTheme="minorHAnsi" w:cstheme="minorHAnsi"/>
+          <w:sz w:val="20"/>
+          <w:szCs w:val="20"/>
+          <w:lang w:val="en-US"/>
+        </w:rPr>
+      </w:pPr>
+      <w:bookmarkStart w:id="3" w:name="_Toc55615722"/>
+      <w:r>
+        <w:rPr>
+          <w:rFonts w:asciiTheme="minorHAnsi" w:hAnsiTheme="minorHAnsi" w:cstheme="minorHAnsi"/>
+          <w:sz w:val="20"/>
+          <w:szCs w:val="20"/>
           <w:lang w:val="en-US"/>
         </w:rPr>
         <w:t>Objective</w:t>
@@ -1174,27 +1312,35 @@
       <w:pPr>
         <w:jc w:val="both"/>
         <w:rPr>
-          <w:rFonts w:ascii="Arial" w:hAnsi="Arial" w:cs="Arial"/>
-          <w:lang w:val="en-US"/>
-        </w:rPr>
-      </w:pPr>
-      <w:r>
-        <w:rPr>
-          <w:rFonts w:ascii="Arial" w:hAnsi="Arial" w:cs="Arial"/>
+          <w:rFonts w:cstheme="minorHAnsi"/>
+          <w:sz w:val="20"/>
+          <w:szCs w:val="20"/>
+          <w:lang w:val="en-US"/>
+        </w:rPr>
+      </w:pPr>
+      <w:r>
+        <w:rPr>
+          <w:rFonts w:cstheme="minorHAnsi"/>
+          <w:sz w:val="20"/>
+          <w:szCs w:val="20"/>
           <w:lang w:val="en-US"/>
         </w:rPr>
         <w:t>The purpose</w:t>
       </w:r>
       <w:r>
         <w:rPr>
-          <w:rFonts w:ascii="Arial" w:hAnsi="Arial" w:cs="Arial"/>
+          <w:rFonts w:cstheme="minorHAnsi"/>
+          <w:sz w:val="20"/>
+          <w:szCs w:val="20"/>
           <w:lang w:val="en-US"/>
         </w:rPr>
         <w:t xml:space="preserve"> of this test plan</w:t>
       </w:r>
       <w:r>
         <w:rPr>
-          <w:rFonts w:ascii="Arial" w:hAnsi="Arial" w:cs="Arial"/>
+          <w:rFonts w:cstheme="minorHAnsi"/>
+          <w:sz w:val="20"/>
+          <w:szCs w:val="20"/>
           <w:lang w:val="en-US"/>
         </w:rPr>
         <w:t xml:space="preserve"> is educational. These tests are part of an assessment process for grade the knowledge acquired during the Testcafe course with QA Minds Lab.</w:t>
@@ -1203,13 +1349,20 @@
     <w:p>
       <w:pPr>
         <w:pStyle w:val="Ttulo1"/>
-        <w:rPr>
-          <w:lang w:val="en-US"/>
-        </w:rPr>
-      </w:pPr>
-      <w:bookmarkStart w:id="4" w:name="_Toc55337231"/>
-      <w:r>
-        <w:rPr>
+        <w:jc w:val="left"/>
+        <w:rPr>
+          <w:rFonts w:asciiTheme="minorHAnsi" w:hAnsiTheme="minorHAnsi" w:cstheme="minorHAnsi"/>
+          <w:sz w:val="20"/>
+          <w:szCs w:val="20"/>
+          <w:lang w:val="en-US"/>
+        </w:rPr>
+      </w:pPr>
+      <w:bookmarkStart w:id="4" w:name="_Toc55615723"/>
+      <w:r>
+        <w:rPr>
+          <w:rFonts w:asciiTheme="minorHAnsi" w:hAnsiTheme="minorHAnsi" w:cstheme="minorHAnsi"/>
+          <w:sz w:val="20"/>
+          <w:szCs w:val="20"/>
           <w:lang w:val="en-US"/>
         </w:rPr>
         <w:t>Scope</w:t>
@@ -1220,125 +1373,44 @@
       <w:pPr>
         <w:jc w:val="both"/>
         <w:rPr>
-          <w:rFonts w:ascii="Arial" w:hAnsi="Arial" w:cs="Arial"/>
-          <w:lang w:val="en-US"/>
-        </w:rPr>
-      </w:pPr>
-      <w:r>
-        <w:rPr>
-          <w:rFonts w:ascii="Arial" w:hAnsi="Arial" w:cs="Arial"/>
-          <w:lang w:val="en-US"/>
-        </w:rPr>
-        <w:t xml:space="preserve">Creation and execution of </w:t>
-      </w:r>
-      <w:r>
-        <w:rPr>
-          <w:rFonts w:ascii="Arial" w:hAnsi="Arial" w:cs="Arial"/>
-          <w:lang w:val="en-US"/>
-        </w:rPr>
-        <w:t xml:space="preserve">E2E </w:t>
-      </w:r>
-      <w:r>
-        <w:rPr>
-          <w:rFonts w:ascii="Arial" w:hAnsi="Arial" w:cs="Arial"/>
-          <w:lang w:val="en-US"/>
-        </w:rPr>
-        <w:t xml:space="preserve">automated tests using Testcafe tool to validate functionalities </w:t>
-      </w:r>
-      <w:r>
-        <w:rPr>
-          <w:rFonts w:ascii="Arial" w:hAnsi="Arial" w:cs="Arial"/>
-          <w:lang w:val="en-US"/>
-        </w:rPr>
-        <w:t>in an</w:t>
-      </w:r>
-      <w:r>
-        <w:rPr>
-          <w:rFonts w:ascii="Arial" w:hAnsi="Arial" w:cs="Arial"/>
-          <w:lang w:val="en-US"/>
-        </w:rPr>
-        <w:t xml:space="preserve"> E-commerce </w:t>
-      </w:r>
-      <w:r>
-        <w:rPr>
-          <w:rFonts w:ascii="Arial" w:hAnsi="Arial" w:cs="Arial"/>
-          <w:lang w:val="en-US"/>
-        </w:rPr>
-        <w:t>site</w:t>
-      </w:r>
-      <w:r>
-        <w:rPr>
-          <w:rFonts w:ascii="Arial" w:hAnsi="Arial" w:cs="Arial"/>
-          <w:lang w:val="en-US"/>
-        </w:rPr>
-        <w:t xml:space="preserve">. </w:t>
-      </w:r>
-      <w:r>
-        <w:rPr>
-          <w:rFonts w:ascii="Arial" w:hAnsi="Arial" w:cs="Arial"/>
-          <w:lang w:val="en-US"/>
-        </w:rPr>
-        <w:t xml:space="preserve">Within the scope will be validated </w:t>
-      </w:r>
-      <w:r>
-        <w:rPr>
-          <w:rFonts w:ascii="Arial" w:hAnsi="Arial" w:cs="Arial"/>
-          <w:lang w:val="en-US"/>
-        </w:rPr>
-        <w:t>the following modules:</w:t>
-      </w:r>
-      <w:r>
-        <w:rPr>
-          <w:rFonts w:ascii="Arial" w:hAnsi="Arial" w:cs="Arial"/>
+          <w:rFonts w:cstheme="minorHAnsi"/>
+          <w:sz w:val="20"/>
+          <w:szCs w:val="20"/>
+          <w:lang w:val="en-US"/>
+        </w:rPr>
+      </w:pPr>
+      <w:r>
+        <w:rPr>
+          <w:rFonts w:cstheme="minorHAnsi"/>
+          <w:sz w:val="20"/>
+          <w:szCs w:val="20"/>
+          <w:lang w:val="en-US"/>
+        </w:rPr>
+        <w:t>Creation and execution of E2E automated tests using Testcafe tool to validate functionalities in an E-commerce site. Within the scope will be validated the following modules:</w:t>
+      </w:r>
+      <w:r>
+        <w:rPr>
+          <w:rFonts w:cstheme="minorHAnsi"/>
+          <w:sz w:val="20"/>
+          <w:szCs w:val="20"/>
           <w:lang w:val="en-US"/>
         </w:rPr>
         <w:t xml:space="preserve"> Home p</w:t>
       </w:r>
       <w:r>
         <w:rPr>
-          <w:rFonts w:ascii="Arial" w:hAnsi="Arial" w:cs="Arial"/>
-          <w:lang w:val="en-US"/>
-        </w:rPr>
-        <w:t xml:space="preserve">age, </w:t>
-      </w:r>
-      <w:r>
-        <w:rPr>
-          <w:rFonts w:ascii="Arial" w:hAnsi="Arial" w:cs="Arial"/>
-          <w:lang w:val="en-US"/>
-        </w:rPr>
-        <w:t>Catalog products</w:t>
-      </w:r>
-      <w:r>
-        <w:rPr>
-          <w:rFonts w:ascii="Arial" w:hAnsi="Arial" w:cs="Arial"/>
-          <w:lang w:val="en-US"/>
-        </w:rPr>
-        <w:t>,</w:t>
-      </w:r>
-      <w:r>
-        <w:rPr>
-          <w:rFonts w:ascii="Arial" w:hAnsi="Arial" w:cs="Arial"/>
-          <w:lang w:val="en-US"/>
-        </w:rPr>
-        <w:t xml:space="preserve"> Shopping products and </w:t>
-      </w:r>
-      <w:r>
-        <w:rPr>
-          <w:rFonts w:ascii="Arial" w:hAnsi="Arial" w:cs="Arial"/>
-          <w:lang w:val="en-US"/>
-        </w:rPr>
-        <w:t>My account.</w:t>
-      </w:r>
-      <w:r>
-        <w:rPr>
-          <w:rFonts w:ascii="Arial" w:hAnsi="Arial" w:cs="Arial"/>
-          <w:lang w:val="en-US"/>
-        </w:rPr>
-        <w:t xml:space="preserve"> The tests should be run in Chrome and FF browsers at least.</w:t>
-      </w:r>
-      <w:r>
-        <w:rPr>
-          <w:rFonts w:ascii="Arial" w:hAnsi="Arial" w:cs="Arial"/>
+          <w:rFonts w:cstheme="minorHAnsi"/>
+          <w:sz w:val="20"/>
+          <w:szCs w:val="20"/>
+          <w:lang w:val="en-US"/>
+        </w:rPr>
+        <w:t>age, Catalog products, Shopping products and My account. The tests should be run in Chrome and FF browsers at least.</w:t>
+      </w:r>
+      <w:r>
+        <w:rPr>
+          <w:rFonts w:cstheme="minorHAnsi"/>
+          <w:sz w:val="20"/>
+          <w:szCs w:val="20"/>
           <w:lang w:val="en-US"/>
         </w:rPr>
         <w:t xml:space="preserve"> </w:t>
@@ -1348,29 +1420,39 @@
       <w:pPr>
         <w:jc w:val="both"/>
         <w:rPr>
-          <w:rFonts w:ascii="Arial" w:hAnsi="Arial" w:cs="Arial"/>
-          <w:lang w:val="en-US"/>
-        </w:rPr>
-      </w:pPr>
-      <w:r>
-        <w:rPr>
-          <w:rFonts w:ascii="Arial" w:hAnsi="Arial" w:cs="Arial"/>
-          <w:lang w:val="en-US"/>
-        </w:rPr>
-        <w:lastRenderedPageBreak/>
+          <w:rFonts w:cstheme="minorHAnsi"/>
+          <w:sz w:val="20"/>
+          <w:szCs w:val="20"/>
+          <w:lang w:val="en-US"/>
+        </w:rPr>
+      </w:pPr>
+      <w:r>
+        <w:rPr>
+          <w:rFonts w:cstheme="minorHAnsi"/>
+          <w:sz w:val="20"/>
+          <w:szCs w:val="20"/>
+          <w:lang w:val="en-US"/>
+        </w:rPr>
         <w:t>Should create a public repository in GitHub to save test plan, test cases, test scripts and reports created during this project.</w:t>
       </w:r>
     </w:p>
     <w:p>
       <w:pPr>
         <w:pStyle w:val="Ttulo1"/>
-        <w:rPr>
-          <w:lang w:val="en-US"/>
-        </w:rPr>
-      </w:pPr>
-      <w:bookmarkStart w:id="5" w:name="_Toc55337232"/>
-      <w:r>
-        <w:rPr>
+        <w:jc w:val="left"/>
+        <w:rPr>
+          <w:rFonts w:asciiTheme="minorHAnsi" w:hAnsiTheme="minorHAnsi" w:cstheme="minorHAnsi"/>
+          <w:sz w:val="20"/>
+          <w:szCs w:val="20"/>
+          <w:lang w:val="en-US"/>
+        </w:rPr>
+      </w:pPr>
+      <w:bookmarkStart w:id="5" w:name="_Toc55615724"/>
+      <w:r>
+        <w:rPr>
+          <w:rFonts w:asciiTheme="minorHAnsi" w:hAnsiTheme="minorHAnsi" w:cstheme="minorHAnsi"/>
+          <w:sz w:val="20"/>
+          <w:szCs w:val="20"/>
           <w:lang w:val="en-US"/>
         </w:rPr>
         <w:t>Assumptions</w:t>
@@ -1385,13 +1467,17 @@
           <w:numId w:val="13"/>
         </w:numPr>
         <w:rPr>
-          <w:rFonts w:ascii="Arial" w:hAnsi="Arial" w:cs="Arial"/>
-          <w:lang w:val="en-US"/>
-        </w:rPr>
-      </w:pPr>
-      <w:r>
-        <w:rPr>
-          <w:rFonts w:ascii="Arial" w:hAnsi="Arial" w:cs="Arial"/>
+          <w:rFonts w:cstheme="minorHAnsi"/>
+          <w:sz w:val="20"/>
+          <w:szCs w:val="20"/>
+          <w:lang w:val="en-US"/>
+        </w:rPr>
+      </w:pPr>
+      <w:r>
+        <w:rPr>
+          <w:rFonts w:cstheme="minorHAnsi"/>
+          <w:sz w:val="20"/>
+          <w:szCs w:val="20"/>
           <w:lang w:val="en-US"/>
         </w:rPr>
         <w:t>Test will be used with an educational purpose.</w:t>
@@ -1405,30 +1491,20 @@
           <w:numId w:val="13"/>
         </w:numPr>
         <w:rPr>
-          <w:rFonts w:ascii="Arial" w:hAnsi="Arial" w:cs="Arial"/>
-          <w:lang w:val="en-US"/>
-        </w:rPr>
-      </w:pPr>
-      <w:r>
-        <w:rPr>
-          <w:rFonts w:ascii="Arial" w:hAnsi="Arial" w:cs="Arial"/>
-          <w:lang w:val="en-US"/>
-        </w:rPr>
-        <w:t>The</w:t>
-      </w:r>
-      <w:r>
-        <w:rPr>
-          <w:rFonts w:ascii="Arial" w:hAnsi="Arial" w:cs="Arial"/>
-          <w:lang w:val="en-US"/>
-        </w:rPr>
-        <w:t xml:space="preserve"> </w:t>
-      </w:r>
-      <w:r>
-        <w:rPr>
-          <w:rFonts w:ascii="Arial" w:hAnsi="Arial" w:cs="Arial"/>
-          <w:lang w:val="en-US"/>
-        </w:rPr>
-        <w:t>e-commerce site to validate is not real. It is a site for automation practice.</w:t>
+          <w:rFonts w:cstheme="minorHAnsi"/>
+          <w:sz w:val="20"/>
+          <w:szCs w:val="20"/>
+          <w:lang w:val="en-US"/>
+        </w:rPr>
+      </w:pPr>
+      <w:r>
+        <w:rPr>
+          <w:rFonts w:cstheme="minorHAnsi"/>
+          <w:sz w:val="20"/>
+          <w:szCs w:val="20"/>
+          <w:lang w:val="en-US"/>
+        </w:rPr>
+        <w:t>The e-commerce site to validate is not real. It is a site for automation practice.</w:t>
       </w:r>
     </w:p>
     <w:p>
@@ -1439,15 +1515,20 @@
           <w:numId w:val="13"/>
         </w:numPr>
         <w:rPr>
-          <w:rFonts w:ascii="Arial" w:hAnsi="Arial" w:cs="Arial"/>
-          <w:lang w:val="en-US"/>
-        </w:rPr>
-      </w:pPr>
-      <w:r>
-        <w:rPr>
-          <w:rFonts w:ascii="Arial" w:hAnsi="Arial" w:cs="Arial"/>
-          <w:lang w:val="en-US"/>
-        </w:rPr>
+          <w:rFonts w:cstheme="minorHAnsi"/>
+          <w:sz w:val="20"/>
+          <w:szCs w:val="20"/>
+          <w:lang w:val="en-US"/>
+        </w:rPr>
+      </w:pPr>
+      <w:r>
+        <w:rPr>
+          <w:rFonts w:cstheme="minorHAnsi"/>
+          <w:sz w:val="20"/>
+          <w:szCs w:val="20"/>
+          <w:lang w:val="en-US"/>
+        </w:rPr>
+        <w:lastRenderedPageBreak/>
         <w:t>The tests will be tests in Windows 10.</w:t>
       </w:r>
     </w:p>
@@ -1459,13 +1540,17 @@
           <w:numId w:val="13"/>
         </w:numPr>
         <w:rPr>
-          <w:rFonts w:ascii="Arial" w:hAnsi="Arial" w:cs="Arial"/>
-          <w:lang w:val="en-US"/>
-        </w:rPr>
-      </w:pPr>
-      <w:r>
-        <w:rPr>
-          <w:rFonts w:ascii="Arial" w:hAnsi="Arial" w:cs="Arial"/>
+          <w:rFonts w:cstheme="minorHAnsi"/>
+          <w:sz w:val="20"/>
+          <w:szCs w:val="20"/>
+          <w:lang w:val="en-US"/>
+        </w:rPr>
+      </w:pPr>
+      <w:r>
+        <w:rPr>
+          <w:rFonts w:cstheme="minorHAnsi"/>
+          <w:sz w:val="20"/>
+          <w:szCs w:val="20"/>
           <w:lang w:val="en-US"/>
         </w:rPr>
         <w:t>The test scripts should be created in JavaScript.</w:t>
@@ -1479,13 +1564,17 @@
           <w:numId w:val="13"/>
         </w:numPr>
         <w:rPr>
-          <w:rFonts w:ascii="Arial" w:hAnsi="Arial" w:cs="Arial"/>
-          <w:lang w:val="en-US"/>
-        </w:rPr>
-      </w:pPr>
-      <w:r>
-        <w:rPr>
-          <w:rFonts w:ascii="Arial" w:hAnsi="Arial" w:cs="Arial"/>
+          <w:rFonts w:cstheme="minorHAnsi"/>
+          <w:sz w:val="20"/>
+          <w:szCs w:val="20"/>
+          <w:lang w:val="en-US"/>
+        </w:rPr>
+      </w:pPr>
+      <w:r>
+        <w:rPr>
+          <w:rFonts w:cstheme="minorHAnsi"/>
+          <w:sz w:val="20"/>
+          <w:szCs w:val="20"/>
           <w:lang w:val="en-US"/>
         </w:rPr>
         <w:t>Functionalities not mentioned in this document, are without scope.</w:t>
@@ -1494,19 +1583,29 @@
     <w:p>
       <w:pPr>
         <w:pStyle w:val="Ttulo1"/>
-        <w:rPr>
-          <w:lang w:val="en-US"/>
-        </w:rPr>
-      </w:pPr>
-      <w:bookmarkStart w:id="6" w:name="_Toc55337233"/>
-      <w:r>
-        <w:rPr>
+        <w:jc w:val="left"/>
+        <w:rPr>
+          <w:rFonts w:asciiTheme="minorHAnsi" w:hAnsiTheme="minorHAnsi" w:cstheme="minorHAnsi"/>
+          <w:sz w:val="20"/>
+          <w:szCs w:val="20"/>
+          <w:lang w:val="en-US"/>
+        </w:rPr>
+      </w:pPr>
+      <w:bookmarkStart w:id="6" w:name="_Toc55615725"/>
+      <w:r>
+        <w:rPr>
+          <w:rFonts w:asciiTheme="minorHAnsi" w:hAnsiTheme="minorHAnsi" w:cstheme="minorHAnsi"/>
+          <w:sz w:val="20"/>
+          <w:szCs w:val="20"/>
           <w:lang w:val="en-US"/>
         </w:rPr>
         <w:t>Roles and responsi</w:t>
       </w:r>
       <w:r>
         <w:rPr>
+          <w:rFonts w:asciiTheme="minorHAnsi" w:hAnsiTheme="minorHAnsi" w:cstheme="minorHAnsi"/>
+          <w:sz w:val="20"/>
+          <w:szCs w:val="20"/>
           <w:lang w:val="en-US"/>
         </w:rPr>
         <w:t>bilities</w:t>
@@ -1514,10 +1613,21 @@
       <w:bookmarkEnd w:id="6"/>
       <w:r>
         <w:rPr>
+          <w:rFonts w:asciiTheme="minorHAnsi" w:hAnsiTheme="minorHAnsi" w:cstheme="minorHAnsi"/>
+          <w:sz w:val="20"/>
+          <w:szCs w:val="20"/>
           <w:lang w:val="en-US"/>
         </w:rPr>
         <w:t xml:space="preserve"> </w:t>
       </w:r>
+    </w:p>
+    <w:p>
+      <w:pPr>
+        <w:rPr>
+          <w:u w:val="single"/>
+          <w:lang w:val="en-US"/>
+        </w:rPr>
+      </w:pPr>
     </w:p>
     <w:tbl>
       <w:tblPr>
@@ -1538,15 +1648,19 @@
             <w:pPr>
               <w:jc w:val="center"/>
               <w:rPr>
-                <w:rFonts w:ascii="Arial" w:hAnsi="Arial" w:cs="Arial"/>
+                <w:rFonts w:cstheme="minorHAnsi"/>
                 <w:b/>
+                <w:sz w:val="20"/>
+                <w:szCs w:val="20"/>
                 <w:lang w:val="en-US"/>
               </w:rPr>
             </w:pPr>
             <w:r>
               <w:rPr>
-                <w:rFonts w:ascii="Arial" w:hAnsi="Arial" w:cs="Arial"/>
+                <w:rFonts w:cstheme="minorHAnsi"/>
                 <w:b/>
+                <w:sz w:val="20"/>
+                <w:szCs w:val="20"/>
                 <w:lang w:val="en-US"/>
               </w:rPr>
               <w:t>Role</w:t>
@@ -1561,15 +1675,19 @@
             <w:pPr>
               <w:jc w:val="center"/>
               <w:rPr>
-                <w:rFonts w:ascii="Arial" w:hAnsi="Arial" w:cs="Arial"/>
+                <w:rFonts w:cstheme="minorHAnsi"/>
                 <w:b/>
+                <w:sz w:val="20"/>
+                <w:szCs w:val="20"/>
                 <w:lang w:val="en-US"/>
               </w:rPr>
             </w:pPr>
             <w:r>
               <w:rPr>
-                <w:rFonts w:ascii="Arial" w:hAnsi="Arial" w:cs="Arial"/>
+                <w:rFonts w:cstheme="minorHAnsi"/>
                 <w:b/>
+                <w:sz w:val="20"/>
+                <w:szCs w:val="20"/>
                 <w:lang w:val="en-US"/>
               </w:rPr>
               <w:t>Responsibility</w:t>
@@ -1585,13 +1703,17 @@
           <w:p>
             <w:pPr>
               <w:rPr>
-                <w:rFonts w:ascii="Arial" w:hAnsi="Arial" w:cs="Arial"/>
+                <w:rFonts w:cstheme="minorHAnsi"/>
+                <w:sz w:val="20"/>
+                <w:szCs w:val="20"/>
                 <w:lang w:val="en-US"/>
               </w:rPr>
             </w:pPr>
             <w:r>
               <w:rPr>
-                <w:rFonts w:ascii="Arial" w:hAnsi="Arial" w:cs="Arial"/>
+                <w:rFonts w:cstheme="minorHAnsi"/>
+                <w:sz w:val="20"/>
+                <w:szCs w:val="20"/>
                 <w:lang w:val="en-US"/>
               </w:rPr>
               <w:t>Tester</w:t>
@@ -1605,13 +1727,17 @@
           <w:p>
             <w:pPr>
               <w:rPr>
-                <w:rFonts w:ascii="Arial" w:hAnsi="Arial" w:cs="Arial"/>
+                <w:rFonts w:cstheme="minorHAnsi"/>
+                <w:sz w:val="20"/>
+                <w:szCs w:val="20"/>
                 <w:lang w:val="en-US"/>
               </w:rPr>
             </w:pPr>
             <w:r>
               <w:rPr>
-                <w:rFonts w:ascii="Arial" w:hAnsi="Arial" w:cs="Arial"/>
+                <w:rFonts w:cstheme="minorHAnsi"/>
+                <w:sz w:val="20"/>
+                <w:szCs w:val="20"/>
                 <w:lang w:val="en-US"/>
               </w:rPr>
               <w:t>Design and create test cases.</w:t>
@@ -1620,13 +1746,17 @@
           <w:p>
             <w:pPr>
               <w:rPr>
-                <w:rFonts w:ascii="Arial" w:hAnsi="Arial" w:cs="Arial"/>
+                <w:rFonts w:cstheme="minorHAnsi"/>
+                <w:sz w:val="20"/>
+                <w:szCs w:val="20"/>
                 <w:lang w:val="en-US"/>
               </w:rPr>
             </w:pPr>
             <w:r>
               <w:rPr>
-                <w:rFonts w:ascii="Arial" w:hAnsi="Arial" w:cs="Arial"/>
+                <w:rFonts w:cstheme="minorHAnsi"/>
+                <w:sz w:val="20"/>
+                <w:szCs w:val="20"/>
                 <w:lang w:val="en-US"/>
               </w:rPr>
               <w:t>Create test scripts in Testcafe</w:t>
@@ -1635,13 +1765,17 @@
           <w:p>
             <w:pPr>
               <w:rPr>
-                <w:rFonts w:ascii="Arial" w:hAnsi="Arial" w:cs="Arial"/>
+                <w:rFonts w:cstheme="minorHAnsi"/>
+                <w:sz w:val="20"/>
+                <w:szCs w:val="20"/>
                 <w:lang w:val="en-US"/>
               </w:rPr>
             </w:pPr>
             <w:r>
               <w:rPr>
-                <w:rFonts w:ascii="Arial" w:hAnsi="Arial" w:cs="Arial"/>
+                <w:rFonts w:cstheme="minorHAnsi"/>
+                <w:sz w:val="20"/>
+                <w:szCs w:val="20"/>
                 <w:lang w:val="en-US"/>
               </w:rPr>
               <w:t>Run tests scripts.</w:t>
@@ -1650,13 +1784,17 @@
           <w:p>
             <w:pPr>
               <w:rPr>
-                <w:rFonts w:ascii="Arial" w:hAnsi="Arial" w:cs="Arial"/>
+                <w:rFonts w:cstheme="minorHAnsi"/>
+                <w:sz w:val="20"/>
+                <w:szCs w:val="20"/>
                 <w:lang w:val="en-US"/>
               </w:rPr>
             </w:pPr>
             <w:r>
               <w:rPr>
-                <w:rFonts w:ascii="Arial" w:hAnsi="Arial" w:cs="Arial"/>
+                <w:rFonts w:cstheme="minorHAnsi"/>
+                <w:sz w:val="20"/>
+                <w:szCs w:val="20"/>
                 <w:lang w:val="en-US"/>
               </w:rPr>
               <w:t>Identify bugs and create a description of them.</w:t>
@@ -1665,13 +1803,17 @@
           <w:p>
             <w:pPr>
               <w:rPr>
-                <w:rFonts w:ascii="Arial" w:hAnsi="Arial" w:cs="Arial"/>
+                <w:rFonts w:cstheme="minorHAnsi"/>
+                <w:sz w:val="20"/>
+                <w:szCs w:val="20"/>
                 <w:lang w:val="en-US"/>
               </w:rPr>
             </w:pPr>
             <w:r>
               <w:rPr>
-                <w:rFonts w:ascii="Arial" w:hAnsi="Arial" w:cs="Arial"/>
+                <w:rFonts w:cstheme="minorHAnsi"/>
+                <w:sz w:val="20"/>
+                <w:szCs w:val="20"/>
                 <w:lang w:val="en-US"/>
               </w:rPr>
               <w:t>Create a report of execution.</w:t>
@@ -1682,22 +1824,21 @@
     </w:tbl>
     <w:p>
       <w:pPr>
-        <w:rPr>
-          <w:rFonts w:ascii="Arial" w:hAnsi="Arial" w:cs="Arial"/>
-          <w:lang w:val="en-US"/>
-        </w:rPr>
-      </w:pPr>
-    </w:p>
-    <w:p>
-      <w:pPr>
         <w:pStyle w:val="Ttulo1"/>
-        <w:rPr>
-          <w:lang w:val="en-US"/>
-        </w:rPr>
-      </w:pPr>
-      <w:bookmarkStart w:id="7" w:name="_Toc55337234"/>
-      <w:r>
-        <w:rPr>
+        <w:jc w:val="left"/>
+        <w:rPr>
+          <w:rFonts w:asciiTheme="minorHAnsi" w:hAnsiTheme="minorHAnsi" w:cstheme="minorHAnsi"/>
+          <w:sz w:val="20"/>
+          <w:szCs w:val="20"/>
+          <w:lang w:val="en-US"/>
+        </w:rPr>
+      </w:pPr>
+      <w:bookmarkStart w:id="7" w:name="_Toc55615726"/>
+      <w:r>
+        <w:rPr>
+          <w:rFonts w:asciiTheme="minorHAnsi" w:hAnsiTheme="minorHAnsi" w:cstheme="minorHAnsi"/>
+          <w:sz w:val="20"/>
+          <w:szCs w:val="20"/>
           <w:lang w:val="en-US"/>
         </w:rPr>
         <w:t>Test Strategy and Execution</w:t>
@@ -1706,19 +1847,36 @@
     </w:p>
     <w:p>
       <w:pPr>
+        <w:rPr>
+          <w:lang w:val="en-US"/>
+        </w:rPr>
+      </w:pPr>
+    </w:p>
+    <w:p>
+      <w:pPr>
         <w:pStyle w:val="Subttulo"/>
-        <w:rPr>
-          <w:lang w:val="en-US"/>
-        </w:rPr>
-      </w:pPr>
-      <w:r>
-        <w:rPr>
+        <w:jc w:val="left"/>
+        <w:rPr>
+          <w:rFonts w:cstheme="minorHAnsi"/>
+          <w:sz w:val="20"/>
+          <w:szCs w:val="20"/>
+          <w:lang w:val="en-US"/>
+        </w:rPr>
+      </w:pPr>
+      <w:r>
+        <w:rPr>
+          <w:rFonts w:cstheme="minorHAnsi"/>
+          <w:sz w:val="20"/>
+          <w:szCs w:val="20"/>
           <w:lang w:val="en-US"/>
         </w:rPr>
         <w:t>Test design c</w:t>
       </w:r>
       <w:r>
         <w:rPr>
+          <w:rFonts w:cstheme="minorHAnsi"/>
+          <w:sz w:val="20"/>
+          <w:szCs w:val="20"/>
           <w:lang w:val="en-US"/>
         </w:rPr>
         <w:t>alendar</w:t>
@@ -1742,13 +1900,17 @@
           <w:p>
             <w:pPr>
               <w:rPr>
-                <w:rFonts w:ascii="Arial" w:hAnsi="Arial" w:cs="Arial"/>
+                <w:rFonts w:cstheme="minorHAnsi"/>
+                <w:sz w:val="20"/>
+                <w:szCs w:val="20"/>
                 <w:lang w:val="en-US"/>
               </w:rPr>
             </w:pPr>
             <w:r>
               <w:rPr>
-                <w:rFonts w:ascii="Arial" w:hAnsi="Arial" w:cs="Arial"/>
+                <w:rFonts w:cstheme="minorHAnsi"/>
+                <w:sz w:val="20"/>
+                <w:szCs w:val="20"/>
                 <w:lang w:val="en-US"/>
               </w:rPr>
               <w:t>Start date</w:t>
@@ -1762,31 +1924,39 @@
           <w:p>
             <w:pPr>
               <w:rPr>
-                <w:rFonts w:ascii="Arial" w:hAnsi="Arial" w:cs="Arial"/>
+                <w:rFonts w:cstheme="minorHAnsi"/>
+                <w:sz w:val="20"/>
+                <w:szCs w:val="20"/>
                 <w:lang w:val="en-US"/>
               </w:rPr>
             </w:pPr>
             <w:r>
               <w:rPr>
-                <w:rFonts w:ascii="Arial" w:hAnsi="Arial" w:cs="Arial"/>
-                <w:lang w:val="en-US"/>
-              </w:rPr>
-              <w:t>On 6</w:t>
-            </w:r>
-            <w:r>
-              <w:rPr>
-                <w:rFonts w:ascii="Arial" w:hAnsi="Arial" w:cs="Arial"/>
+                <w:rFonts w:cstheme="minorHAnsi"/>
+                <w:sz w:val="20"/>
+                <w:szCs w:val="20"/>
+                <w:lang w:val="en-US"/>
+              </w:rPr>
+              <w:t>On 2</w:t>
+            </w:r>
+            <w:r>
+              <w:rPr>
+                <w:rFonts w:cstheme="minorHAnsi"/>
+                <w:sz w:val="20"/>
+                <w:szCs w:val="20"/>
                 <w:vertAlign w:val="superscript"/>
                 <w:lang w:val="en-US"/>
               </w:rPr>
-              <w:t>th</w:t>
-            </w:r>
-            <w:r>
-              <w:rPr>
-                <w:rFonts w:ascii="Arial" w:hAnsi="Arial" w:cs="Arial"/>
-                <w:lang w:val="en-US"/>
-              </w:rPr>
-              <w:t xml:space="preserve"> Nov 2020.</w:t>
+              <w:t>nd</w:t>
+            </w:r>
+            <w:r>
+              <w:rPr>
+                <w:rFonts w:cstheme="minorHAnsi"/>
+                <w:sz w:val="20"/>
+                <w:szCs w:val="20"/>
+                <w:lang w:val="en-US"/>
+              </w:rPr>
+              <w:t xml:space="preserve">   Nov 2020.</w:t>
             </w:r>
           </w:p>
         </w:tc>
@@ -1799,16 +1969,38 @@
           <w:p>
             <w:pPr>
               <w:rPr>
-                <w:rFonts w:ascii="Arial" w:hAnsi="Arial" w:cs="Arial"/>
-                <w:lang w:val="en-US"/>
+                <w:rFonts w:cstheme="minorHAnsi"/>
+                <w:sz w:val="20"/>
+                <w:szCs w:val="20"/>
               </w:rPr>
             </w:pPr>
             <w:r>
               <w:rPr>
-                <w:rFonts w:ascii="Arial" w:hAnsi="Arial" w:cs="Arial"/>
-                <w:lang w:val="en-US"/>
-              </w:rPr>
-              <w:t>End date</w:t>
+                <w:rFonts w:cstheme="minorHAnsi"/>
+                <w:sz w:val="20"/>
+                <w:szCs w:val="20"/>
+                <w:lang w:val="en-US"/>
+              </w:rPr>
+              <w:t>On 5</w:t>
+            </w:r>
+            <w:r>
+              <w:rPr>
+                <w:rFonts w:cstheme="minorHAnsi"/>
+                <w:sz w:val="20"/>
+                <w:szCs w:val="20"/>
+                <w:vertAlign w:val="superscript"/>
+                <w:lang w:val="en-US"/>
+              </w:rPr>
+              <w:t>th</w:t>
+            </w:r>
+            <w:r>
+              <w:rPr>
+                <w:rFonts w:cstheme="minorHAnsi"/>
+                <w:sz w:val="20"/>
+                <w:szCs w:val="20"/>
+                <w:lang w:val="en-US"/>
+              </w:rPr>
+              <w:t xml:space="preserve">  Nov 2020</w:t>
             </w:r>
           </w:p>
         </w:tc>
@@ -1819,20 +2011,25 @@
           <w:p>
             <w:pPr>
               <w:rPr>
-                <w:rFonts w:ascii="Arial" w:hAnsi="Arial" w:cs="Arial"/>
-                <w:lang w:val="en-US"/>
+                <w:rFonts w:cstheme="minorHAnsi"/>
+                <w:sz w:val="20"/>
+                <w:szCs w:val="20"/>
               </w:rPr>
             </w:pPr>
             <w:r>
               <w:rPr>
-                <w:rFonts w:ascii="Arial" w:hAnsi="Arial" w:cs="Arial"/>
-                <w:lang w:val="en-US"/>
-              </w:rPr>
-              <w:t>On 7</w:t>
-            </w:r>
-            <w:r>
-              <w:rPr>
-                <w:rFonts w:ascii="Arial" w:hAnsi="Arial" w:cs="Arial"/>
+                <w:rFonts w:cstheme="minorHAnsi"/>
+                <w:sz w:val="20"/>
+                <w:szCs w:val="20"/>
+                <w:lang w:val="en-US"/>
+              </w:rPr>
+              <w:t>On 5</w:t>
+            </w:r>
+            <w:r>
+              <w:rPr>
+                <w:rFonts w:cstheme="minorHAnsi"/>
+                <w:sz w:val="20"/>
+                <w:szCs w:val="20"/>
                 <w:vertAlign w:val="superscript"/>
                 <w:lang w:val="en-US"/>
               </w:rPr>
@@ -1840,10 +2037,12 @@
             </w:r>
             <w:r>
               <w:rPr>
-                <w:rFonts w:ascii="Arial" w:hAnsi="Arial" w:cs="Arial"/>
-                <w:lang w:val="en-US"/>
-              </w:rPr>
-              <w:t xml:space="preserve"> Nov 2020</w:t>
+                <w:rFonts w:cstheme="minorHAnsi"/>
+                <w:sz w:val="20"/>
+                <w:szCs w:val="20"/>
+                <w:lang w:val="en-US"/>
+              </w:rPr>
+              <w:t xml:space="preserve">  Nov 2020</w:t>
             </w:r>
           </w:p>
         </w:tc>
@@ -1851,8 +2050,11 @@
     </w:tbl>
     <w:p>
       <w:pPr>
-        <w:rPr>
-          <w:rFonts w:ascii="Arial" w:hAnsi="Arial" w:cs="Arial"/>
+        <w:pStyle w:val="Subttulo"/>
+        <w:rPr>
+          <w:rFonts w:cstheme="minorHAnsi"/>
+          <w:sz w:val="20"/>
+          <w:szCs w:val="20"/>
           <w:lang w:val="en-US"/>
         </w:rPr>
       </w:pPr>
@@ -1860,30 +2062,46 @@
     <w:p>
       <w:pPr>
         <w:pStyle w:val="Subttulo"/>
-        <w:rPr>
-          <w:lang w:val="en-US"/>
-        </w:rPr>
-      </w:pPr>
-      <w:r>
-        <w:rPr>
+        <w:jc w:val="left"/>
+        <w:rPr>
+          <w:rFonts w:cstheme="minorHAnsi"/>
+          <w:sz w:val="20"/>
+          <w:szCs w:val="20"/>
+          <w:lang w:val="en-US"/>
+        </w:rPr>
+      </w:pPr>
+      <w:r>
+        <w:rPr>
+          <w:rFonts w:cstheme="minorHAnsi"/>
+          <w:sz w:val="20"/>
+          <w:szCs w:val="20"/>
           <w:lang w:val="en-US"/>
         </w:rPr>
         <w:t>Test e</w:t>
       </w:r>
       <w:r>
         <w:rPr>
+          <w:rFonts w:cstheme="minorHAnsi"/>
+          <w:sz w:val="20"/>
+          <w:szCs w:val="20"/>
           <w:lang w:val="en-US"/>
         </w:rPr>
         <w:t xml:space="preserve">xecution </w:t>
       </w:r>
       <w:r>
         <w:rPr>
+          <w:rFonts w:cstheme="minorHAnsi"/>
+          <w:sz w:val="20"/>
+          <w:szCs w:val="20"/>
           <w:lang w:val="en-US"/>
         </w:rPr>
         <w:t>c</w:t>
       </w:r>
       <w:r>
         <w:rPr>
+          <w:rFonts w:cstheme="minorHAnsi"/>
+          <w:sz w:val="20"/>
+          <w:szCs w:val="20"/>
           <w:lang w:val="en-US"/>
         </w:rPr>
         <w:t>alendar</w:t>
@@ -1892,13 +2110,17 @@
     <w:p>
       <w:pPr>
         <w:rPr>
-          <w:rFonts w:ascii="Arial" w:hAnsi="Arial" w:cs="Arial"/>
-          <w:lang w:val="en-US"/>
-        </w:rPr>
-      </w:pPr>
-      <w:r>
-        <w:rPr>
-          <w:rFonts w:ascii="Arial" w:hAnsi="Arial" w:cs="Arial"/>
+          <w:rFonts w:cstheme="minorHAnsi"/>
+          <w:sz w:val="20"/>
+          <w:szCs w:val="20"/>
+          <w:lang w:val="en-US"/>
+        </w:rPr>
+      </w:pPr>
+      <w:r>
+        <w:rPr>
+          <w:rFonts w:cstheme="minorHAnsi"/>
+          <w:sz w:val="20"/>
+          <w:szCs w:val="20"/>
           <w:lang w:val="en-US"/>
         </w:rPr>
         <w:t>Cycle 1(Only):</w:t>
@@ -1922,13 +2144,17 @@
           <w:p>
             <w:pPr>
               <w:rPr>
-                <w:rFonts w:ascii="Arial" w:hAnsi="Arial" w:cs="Arial"/>
+                <w:rFonts w:cstheme="minorHAnsi"/>
+                <w:sz w:val="20"/>
+                <w:szCs w:val="20"/>
                 <w:lang w:val="en-US"/>
               </w:rPr>
             </w:pPr>
             <w:r>
               <w:rPr>
-                <w:rFonts w:ascii="Arial" w:hAnsi="Arial" w:cs="Arial"/>
+                <w:rFonts w:cstheme="minorHAnsi"/>
+                <w:sz w:val="20"/>
+                <w:szCs w:val="20"/>
                 <w:lang w:val="en-US"/>
               </w:rPr>
               <w:t>Start date</w:t>
@@ -1942,42 +2168,63 @@
           <w:p>
             <w:pPr>
               <w:rPr>
-                <w:rFonts w:ascii="Arial" w:hAnsi="Arial" w:cs="Arial"/>
+                <w:rFonts w:cstheme="minorHAnsi"/>
+                <w:sz w:val="20"/>
+                <w:szCs w:val="20"/>
                 <w:lang w:val="en-US"/>
               </w:rPr>
             </w:pPr>
             <w:r>
               <w:rPr>
-                <w:rFonts w:ascii="Arial" w:hAnsi="Arial" w:cs="Arial"/>
+                <w:rFonts w:cstheme="minorHAnsi"/>
+                <w:sz w:val="20"/>
+                <w:szCs w:val="20"/>
                 <w:lang w:val="en-US"/>
               </w:rPr>
               <w:t xml:space="preserve">On </w:t>
             </w:r>
             <w:r>
               <w:rPr>
-                <w:rFonts w:ascii="Arial" w:hAnsi="Arial" w:cs="Arial"/>
-                <w:lang w:val="en-US"/>
-              </w:rPr>
-              <w:t>3</w:t>
-            </w:r>
-            <w:r>
-              <w:rPr>
-                <w:rFonts w:ascii="Arial" w:hAnsi="Arial" w:cs="Arial"/>
+                <w:rFonts w:cstheme="minorHAnsi"/>
+                <w:sz w:val="20"/>
+                <w:szCs w:val="20"/>
+                <w:lang w:val="en-US"/>
+              </w:rPr>
+              <w:t>6</w:t>
+            </w:r>
+            <w:r>
+              <w:rPr>
+                <w:rFonts w:cstheme="minorHAnsi"/>
+                <w:sz w:val="20"/>
+                <w:szCs w:val="20"/>
                 <w:vertAlign w:val="superscript"/>
                 <w:lang w:val="en-US"/>
               </w:rPr>
-              <w:t>rd</w:t>
-            </w:r>
-            <w:r>
-              <w:rPr>
-                <w:rFonts w:ascii="Arial" w:hAnsi="Arial" w:cs="Arial"/>
+              <w:t>th</w:t>
+            </w:r>
+            <w:r>
+              <w:rPr>
+                <w:rFonts w:cstheme="minorHAnsi"/>
+                <w:sz w:val="20"/>
+                <w:szCs w:val="20"/>
                 <w:lang w:val="en-US"/>
               </w:rPr>
               <w:t xml:space="preserve"> </w:t>
             </w:r>
             <w:r>
               <w:rPr>
-                <w:rFonts w:ascii="Arial" w:hAnsi="Arial" w:cs="Arial"/>
+                <w:rFonts w:cstheme="minorHAnsi"/>
+                <w:sz w:val="20"/>
+                <w:szCs w:val="20"/>
+                <w:lang w:val="en-US"/>
+              </w:rPr>
+              <w:t xml:space="preserve"> </w:t>
+            </w:r>
+            <w:r>
+              <w:rPr>
+                <w:rFonts w:cstheme="minorHAnsi"/>
+                <w:sz w:val="20"/>
+                <w:szCs w:val="20"/>
                 <w:lang w:val="en-US"/>
               </w:rPr>
               <w:t xml:space="preserve"> Nov 2020.</w:t>
@@ -1993,13 +2240,17 @@
           <w:p>
             <w:pPr>
               <w:rPr>
-                <w:rFonts w:ascii="Arial" w:hAnsi="Arial" w:cs="Arial"/>
+                <w:rFonts w:cstheme="minorHAnsi"/>
+                <w:sz w:val="20"/>
+                <w:szCs w:val="20"/>
                 <w:lang w:val="en-US"/>
               </w:rPr>
             </w:pPr>
             <w:r>
               <w:rPr>
-                <w:rFonts w:ascii="Arial" w:hAnsi="Arial" w:cs="Arial"/>
+                <w:rFonts w:cstheme="minorHAnsi"/>
+                <w:sz w:val="20"/>
+                <w:szCs w:val="20"/>
                 <w:lang w:val="en-US"/>
               </w:rPr>
               <w:t>End date</w:t>
@@ -2013,27 +2264,35 @@
           <w:p>
             <w:pPr>
               <w:rPr>
-                <w:rFonts w:ascii="Arial" w:hAnsi="Arial" w:cs="Arial"/>
+                <w:rFonts w:cstheme="minorHAnsi"/>
+                <w:sz w:val="20"/>
+                <w:szCs w:val="20"/>
                 <w:lang w:val="en-US"/>
               </w:rPr>
             </w:pPr>
             <w:r>
               <w:rPr>
-                <w:rFonts w:ascii="Arial" w:hAnsi="Arial" w:cs="Arial"/>
+                <w:rFonts w:cstheme="minorHAnsi"/>
+                <w:sz w:val="20"/>
+                <w:szCs w:val="20"/>
                 <w:lang w:val="en-US"/>
               </w:rPr>
               <w:t xml:space="preserve">On </w:t>
             </w:r>
             <w:r>
               <w:rPr>
-                <w:rFonts w:ascii="Arial" w:hAnsi="Arial" w:cs="Arial"/>
-                <w:lang w:val="en-US"/>
-              </w:rPr>
-              <w:t>5</w:t>
-            </w:r>
-            <w:r>
-              <w:rPr>
-                <w:rFonts w:ascii="Arial" w:hAnsi="Arial" w:cs="Arial"/>
+                <w:rFonts w:cstheme="minorHAnsi"/>
+                <w:sz w:val="20"/>
+                <w:szCs w:val="20"/>
+                <w:lang w:val="en-US"/>
+              </w:rPr>
+              <w:t>7</w:t>
+            </w:r>
+            <w:r>
+              <w:rPr>
+                <w:rFonts w:cstheme="minorHAnsi"/>
+                <w:sz w:val="20"/>
+                <w:szCs w:val="20"/>
                 <w:vertAlign w:val="superscript"/>
                 <w:lang w:val="en-US"/>
               </w:rPr>
@@ -2041,14 +2300,18 @@
             </w:r>
             <w:r>
               <w:rPr>
-                <w:rFonts w:ascii="Arial" w:hAnsi="Arial" w:cs="Arial"/>
+                <w:rFonts w:cstheme="minorHAnsi"/>
+                <w:sz w:val="20"/>
+                <w:szCs w:val="20"/>
                 <w:lang w:val="en-US"/>
               </w:rPr>
               <w:t xml:space="preserve"> </w:t>
             </w:r>
             <w:r>
               <w:rPr>
-                <w:rFonts w:ascii="Arial" w:hAnsi="Arial" w:cs="Arial"/>
+                <w:rFonts w:cstheme="minorHAnsi"/>
+                <w:sz w:val="20"/>
+                <w:szCs w:val="20"/>
                 <w:lang w:val="en-US"/>
               </w:rPr>
               <w:t xml:space="preserve"> Nov 2020</w:t>
@@ -2060,64 +2323,38 @@
     <w:p>
       <w:pPr>
         <w:rPr>
-          <w:rFonts w:ascii="Arial" w:hAnsi="Arial" w:cs="Arial"/>
+          <w:rFonts w:cstheme="minorHAnsi"/>
+          <w:sz w:val="20"/>
+          <w:szCs w:val="20"/>
           <w:lang w:val="en-US"/>
         </w:rPr>
       </w:pPr>
     </w:p>
     <w:p>
       <w:pPr>
-        <w:rPr>
-          <w:rFonts w:ascii="Arial" w:hAnsi="Arial" w:cs="Arial"/>
-          <w:lang w:val="en-US"/>
-        </w:rPr>
-      </w:pPr>
-      <w:r>
-        <w:rPr>
-          <w:rFonts w:ascii="Arial" w:hAnsi="Arial" w:cs="Arial"/>
-          <w:lang w:val="en-US"/>
-        </w:rPr>
-        <w:t>System requirements</w:t>
-      </w:r>
-    </w:p>
-    <w:p>
-      <w:pPr>
-        <w:rPr>
-          <w:rFonts w:ascii="Arial" w:hAnsi="Arial" w:cs="Arial"/>
-          <w:lang w:val="en-US"/>
-        </w:rPr>
-      </w:pPr>
-      <w:r>
-        <w:rPr>
-          <w:rFonts w:ascii="Arial" w:hAnsi="Arial" w:cs="Arial"/>
-          <w:lang w:val="en-US"/>
-        </w:rPr>
-        <w:t>Tools</w:t>
-      </w:r>
-    </w:p>
-    <w:p>
-      <w:pPr>
-        <w:rPr>
-          <w:rFonts w:ascii="Arial" w:hAnsi="Arial" w:cs="Arial"/>
-          <w:lang w:val="en-US"/>
-        </w:rPr>
-      </w:pPr>
-    </w:p>
-    <w:p>
-      <w:pPr>
         <w:pStyle w:val="Subttulo"/>
-        <w:rPr>
-          <w:lang w:val="en-US"/>
-        </w:rPr>
-      </w:pPr>
-      <w:r>
-        <w:rPr>
+        <w:jc w:val="left"/>
+        <w:rPr>
+          <w:rFonts w:cstheme="minorHAnsi"/>
+          <w:sz w:val="20"/>
+          <w:szCs w:val="20"/>
+          <w:lang w:val="en-US"/>
+        </w:rPr>
+      </w:pPr>
+      <w:r>
+        <w:rPr>
+          <w:rFonts w:cstheme="minorHAnsi"/>
+          <w:sz w:val="20"/>
+          <w:szCs w:val="20"/>
           <w:lang w:val="en-US"/>
         </w:rPr>
         <w:t>D</w:t>
       </w:r>
       <w:r>
         <w:rPr>
+          <w:rFonts w:cstheme="minorHAnsi"/>
+          <w:sz w:val="20"/>
+          <w:szCs w:val="20"/>
           <w:lang w:val="en-US"/>
         </w:rPr>
         <w:t>eliverables</w:t>
@@ -2126,23 +2363,61 @@
     <w:tbl>
       <w:tblPr>
         <w:tblStyle w:val="Tablaconcuadrcula"/>
-        <w:tblW w:w="0" w:type="auto"/>
+        <w:tblW w:w="9351" w:type="dxa"/>
+        <w:tblLayout w:type="fixed"/>
         <w:tblLook w:val="04A0" w:firstRow="1" w:lastRow="0" w:firstColumn="1" w:lastColumn="0" w:noHBand="0" w:noVBand="1"/>
       </w:tblPr>
       <w:tblGrid>
-        <w:gridCol w:w="2405"/>
-        <w:gridCol w:w="6423"/>
+        <w:gridCol w:w="2830"/>
+        <w:gridCol w:w="6521"/>
       </w:tblGrid>
       <w:tr>
         <w:tc>
           <w:tcPr>
-            <w:tcW w:w="2405" w:type="dxa"/>
+            <w:tcW w:w="2830" w:type="dxa"/>
           </w:tcPr>
           <w:p>
             <w:pPr>
               <w:jc w:val="center"/>
               <w:rPr>
-                <w:rFonts w:ascii="Arial" w:hAnsi="Arial" w:cs="Arial"/>
+                <w:rFonts w:cstheme="minorHAnsi"/>
+                <w:sz w:val="20"/>
+                <w:szCs w:val="20"/>
+                <w:lang w:val="en-US"/>
+              </w:rPr>
+            </w:pPr>
+          </w:p>
+          <w:p>
+            <w:pPr>
+              <w:rPr>
+                <w:rFonts w:cstheme="minorHAnsi"/>
+                <w:sz w:val="20"/>
+                <w:szCs w:val="20"/>
+                <w:lang w:val="en-US"/>
+              </w:rPr>
+            </w:pPr>
+            <w:r>
+              <w:rPr>
+                <w:rFonts w:cstheme="minorHAnsi"/>
+                <w:sz w:val="20"/>
+                <w:szCs w:val="20"/>
+                <w:lang w:val="en-US"/>
+              </w:rPr>
+              <w:t>Test cases</w:t>
+            </w:r>
+          </w:p>
+        </w:tc>
+        <w:tc>
+          <w:tcPr>
+            <w:tcW w:w="6521" w:type="dxa"/>
+          </w:tcPr>
+          <w:p>
+            <w:pPr>
+              <w:jc w:val="center"/>
+              <w:rPr>
+                <w:rFonts w:cstheme="minorHAnsi"/>
+                <w:sz w:val="20"/>
+                <w:szCs w:val="20"/>
                 <w:lang w:val="en-US"/>
               </w:rPr>
             </w:pPr>
@@ -2151,7 +2426,29 @@
             <w:pPr>
               <w:jc w:val="center"/>
               <w:rPr>
-                <w:rFonts w:ascii="Arial" w:hAnsi="Arial" w:cs="Arial"/>
+                <w:rFonts w:cstheme="minorHAnsi"/>
+                <w:sz w:val="20"/>
+                <w:szCs w:val="20"/>
+                <w:lang w:val="en-US"/>
+              </w:rPr>
+            </w:pPr>
+            <w:r>
+              <w:rPr>
+                <w:rFonts w:cstheme="minorHAnsi"/>
+                <w:sz w:val="20"/>
+                <w:szCs w:val="20"/>
+                <w:lang w:val="en-US"/>
+              </w:rPr>
+              <w:t>https://github.com/MarianaCuevas0215/Testcafe_Project_Ecommerce/tree/main/Test%20Cases</w:t>
+            </w:r>
+          </w:p>
+          <w:p>
+            <w:pPr>
+              <w:jc w:val="center"/>
+              <w:rPr>
+                <w:rFonts w:cstheme="minorHAnsi"/>
+                <w:sz w:val="20"/>
+                <w:szCs w:val="20"/>
                 <w:lang w:val="en-US"/>
               </w:rPr>
             </w:pPr>
@@ -2160,28 +2457,9 @@
             <w:pPr>
               <w:jc w:val="center"/>
               <w:rPr>
-                <w:rFonts w:ascii="Arial" w:hAnsi="Arial" w:cs="Arial"/>
-                <w:lang w:val="en-US"/>
-              </w:rPr>
-            </w:pPr>
-            <w:r>
-              <w:rPr>
-                <w:rFonts w:ascii="Arial" w:hAnsi="Arial" w:cs="Arial"/>
-                <w:lang w:val="en-US"/>
-              </w:rPr>
-              <w:t>Test cases</w:t>
-            </w:r>
-          </w:p>
-        </w:tc>
-        <w:tc>
-          <w:tcPr>
-            <w:tcW w:w="6423" w:type="dxa"/>
-          </w:tcPr>
-          <w:p>
-            <w:pPr>
-              <w:jc w:val="center"/>
-              <w:rPr>
-                <w:rFonts w:ascii="Arial" w:hAnsi="Arial" w:cs="Arial"/>
+                <w:rFonts w:cstheme="minorHAnsi"/>
+                <w:sz w:val="20"/>
+                <w:szCs w:val="20"/>
                 <w:lang w:val="en-US"/>
               </w:rPr>
             </w:pPr>
@@ -2190,7 +2468,9 @@
             <w:pPr>
               <w:jc w:val="center"/>
               <w:rPr>
-                <w:rFonts w:ascii="Arial" w:hAnsi="Arial" w:cs="Arial"/>
+                <w:rFonts w:cstheme="minorHAnsi"/>
+                <w:sz w:val="20"/>
+                <w:szCs w:val="20"/>
                 <w:lang w:val="en-US"/>
               </w:rPr>
             </w:pPr>
@@ -2199,7 +2479,30 @@
             <w:pPr>
               <w:jc w:val="center"/>
               <w:rPr>
-                <w:rFonts w:ascii="Arial" w:hAnsi="Arial" w:cs="Arial"/>
+                <w:rFonts w:cstheme="minorHAnsi"/>
+                <w:sz w:val="20"/>
+                <w:szCs w:val="20"/>
+                <w:lang w:val="en-US"/>
+              </w:rPr>
+            </w:pPr>
+          </w:p>
+        </w:tc>
+      </w:tr>
+      <w:tr>
+        <w:trPr>
+          <w:trHeight w:val="839"/>
+        </w:trPr>
+        <w:tc>
+          <w:tcPr>
+            <w:tcW w:w="2830" w:type="dxa"/>
+          </w:tcPr>
+          <w:p>
+            <w:pPr>
+              <w:jc w:val="center"/>
+              <w:rPr>
+                <w:rFonts w:cstheme="minorHAnsi"/>
+                <w:sz w:val="20"/>
+                <w:szCs w:val="20"/>
                 <w:lang w:val="en-US"/>
               </w:rPr>
             </w:pPr>
@@ -2208,7 +2511,9 @@
             <w:pPr>
               <w:jc w:val="center"/>
               <w:rPr>
-                <w:rFonts w:ascii="Arial" w:hAnsi="Arial" w:cs="Arial"/>
+                <w:rFonts w:cstheme="minorHAnsi"/>
+                <w:sz w:val="20"/>
+                <w:szCs w:val="20"/>
                 <w:lang w:val="en-US"/>
               </w:rPr>
             </w:pPr>
@@ -2217,7 +2522,34 @@
             <w:pPr>
               <w:jc w:val="center"/>
               <w:rPr>
-                <w:rFonts w:ascii="Arial" w:hAnsi="Arial" w:cs="Arial"/>
+                <w:rFonts w:cstheme="minorHAnsi"/>
+                <w:sz w:val="20"/>
+                <w:szCs w:val="20"/>
+                <w:lang w:val="en-US"/>
+              </w:rPr>
+            </w:pPr>
+            <w:r>
+              <w:rPr>
+                <w:rFonts w:cstheme="minorHAnsi"/>
+                <w:sz w:val="20"/>
+                <w:szCs w:val="20"/>
+                <w:lang w:val="en-US"/>
+              </w:rPr>
+              <w:t>Test scripts</w:t>
+            </w:r>
+          </w:p>
+        </w:tc>
+        <w:tc>
+          <w:tcPr>
+            <w:tcW w:w="6521" w:type="dxa"/>
+          </w:tcPr>
+          <w:p>
+            <w:pPr>
+              <w:jc w:val="center"/>
+              <w:rPr>
+                <w:rFonts w:cstheme="minorHAnsi"/>
+                <w:sz w:val="20"/>
+                <w:szCs w:val="20"/>
                 <w:lang w:val="en-US"/>
               </w:rPr>
             </w:pPr>
@@ -2226,23 +2558,29 @@
             <w:pPr>
               <w:jc w:val="center"/>
               <w:rPr>
-                <w:rFonts w:ascii="Arial" w:hAnsi="Arial" w:cs="Arial"/>
+                <w:rFonts w:cstheme="minorHAnsi"/>
+                <w:sz w:val="20"/>
+                <w:szCs w:val="20"/>
                 <w:lang w:val="en-US"/>
               </w:rPr>
             </w:pPr>
+            <w:r>
+              <w:rPr>
+                <w:rFonts w:cstheme="minorHAnsi"/>
+                <w:sz w:val="20"/>
+                <w:szCs w:val="20"/>
+                <w:lang w:val="en-US"/>
+              </w:rPr>
+              <w:t>https://github.com/MarianaCuevas0215/Testcafe_Project_Ecommerce/tree/main/Test%20Scripts</w:t>
+            </w:r>
           </w:p>
-        </w:tc>
-      </w:tr>
-      <w:tr>
-        <w:tc>
-          <w:tcPr>
-            <w:tcW w:w="2405" w:type="dxa"/>
-          </w:tcPr>
           <w:p>
             <w:pPr>
               <w:jc w:val="center"/>
               <w:rPr>
-                <w:rFonts w:ascii="Arial" w:hAnsi="Arial" w:cs="Arial"/>
+                <w:rFonts w:cstheme="minorHAnsi"/>
+                <w:sz w:val="20"/>
+                <w:szCs w:val="20"/>
                 <w:lang w:val="en-US"/>
               </w:rPr>
             </w:pPr>
@@ -2251,7 +2589,9 @@
             <w:pPr>
               <w:jc w:val="center"/>
               <w:rPr>
-                <w:rFonts w:ascii="Arial" w:hAnsi="Arial" w:cs="Arial"/>
+                <w:rFonts w:cstheme="minorHAnsi"/>
+                <w:sz w:val="20"/>
+                <w:szCs w:val="20"/>
                 <w:lang w:val="en-US"/>
               </w:rPr>
             </w:pPr>
@@ -2260,64 +2600,9 @@
             <w:pPr>
               <w:jc w:val="center"/>
               <w:rPr>
-                <w:rFonts w:ascii="Arial" w:hAnsi="Arial" w:cs="Arial"/>
-                <w:lang w:val="en-US"/>
-              </w:rPr>
-            </w:pPr>
-            <w:r>
-              <w:rPr>
-                <w:rFonts w:ascii="Arial" w:hAnsi="Arial" w:cs="Arial"/>
-                <w:lang w:val="en-US"/>
-              </w:rPr>
-              <w:t>Test scripts</w:t>
-            </w:r>
-          </w:p>
-        </w:tc>
-        <w:tc>
-          <w:tcPr>
-            <w:tcW w:w="6423" w:type="dxa"/>
-          </w:tcPr>
-          <w:p>
-            <w:pPr>
-              <w:jc w:val="center"/>
-              <w:rPr>
-                <w:rFonts w:ascii="Arial" w:hAnsi="Arial" w:cs="Arial"/>
-                <w:lang w:val="en-US"/>
-              </w:rPr>
-            </w:pPr>
-          </w:p>
-          <w:p>
-            <w:pPr>
-              <w:jc w:val="center"/>
-              <w:rPr>
-                <w:rFonts w:ascii="Arial" w:hAnsi="Arial" w:cs="Arial"/>
-                <w:lang w:val="en-US"/>
-              </w:rPr>
-            </w:pPr>
-          </w:p>
-          <w:p>
-            <w:pPr>
-              <w:jc w:val="center"/>
-              <w:rPr>
-                <w:rFonts w:ascii="Arial" w:hAnsi="Arial" w:cs="Arial"/>
-                <w:lang w:val="en-US"/>
-              </w:rPr>
-            </w:pPr>
-          </w:p>
-          <w:p>
-            <w:pPr>
-              <w:jc w:val="center"/>
-              <w:rPr>
-                <w:rFonts w:ascii="Arial" w:hAnsi="Arial" w:cs="Arial"/>
-                <w:lang w:val="en-US"/>
-              </w:rPr>
-            </w:pPr>
-          </w:p>
-          <w:p>
-            <w:pPr>
-              <w:jc w:val="center"/>
-              <w:rPr>
-                <w:rFonts w:ascii="Arial" w:hAnsi="Arial" w:cs="Arial"/>
+                <w:rFonts w:cstheme="minorHAnsi"/>
+                <w:sz w:val="20"/>
+                <w:szCs w:val="20"/>
                 <w:lang w:val="en-US"/>
               </w:rPr>
             </w:pPr>
@@ -2328,7 +2613,9 @@
     <w:p>
       <w:pPr>
         <w:rPr>
-          <w:rFonts w:ascii="Arial" w:hAnsi="Arial" w:cs="Arial"/>
+          <w:rFonts w:cstheme="minorHAnsi"/>
+          <w:sz w:val="20"/>
+          <w:szCs w:val="20"/>
           <w:lang w:val="en-US"/>
         </w:rPr>
       </w:pPr>
@@ -2336,12 +2623,19 @@
     <w:p>
       <w:pPr>
         <w:pStyle w:val="Subttulo"/>
-        <w:rPr>
-          <w:lang w:val="en-US"/>
-        </w:rPr>
-      </w:pPr>
-      <w:r>
-        <w:rPr>
+        <w:jc w:val="left"/>
+        <w:rPr>
+          <w:rFonts w:cstheme="minorHAnsi"/>
+          <w:sz w:val="20"/>
+          <w:szCs w:val="20"/>
+          <w:lang w:val="en-US"/>
+        </w:rPr>
+      </w:pPr>
+      <w:r>
+        <w:rPr>
+          <w:rFonts w:cstheme="minorHAnsi"/>
+          <w:sz w:val="20"/>
+          <w:szCs w:val="20"/>
           <w:lang w:val="en-US"/>
         </w:rPr>
         <w:t>Entry criteria</w:t>
@@ -2350,28 +2644,32 @@
     <w:tbl>
       <w:tblPr>
         <w:tblStyle w:val="Tablaconcuadrcula"/>
-        <w:tblW w:w="0" w:type="auto"/>
+        <w:tblW w:w="9209" w:type="dxa"/>
         <w:tblLook w:val="04A0" w:firstRow="1" w:lastRow="0" w:firstColumn="1" w:lastColumn="0" w:noHBand="0" w:noVBand="1"/>
       </w:tblPr>
       <w:tblGrid>
-        <w:gridCol w:w="2353"/>
-        <w:gridCol w:w="6475"/>
+        <w:gridCol w:w="2222"/>
+        <w:gridCol w:w="6987"/>
       </w:tblGrid>
       <w:tr>
         <w:tc>
           <w:tcPr>
-            <w:tcW w:w="2122" w:type="dxa"/>
+            <w:tcW w:w="2222" w:type="dxa"/>
           </w:tcPr>
           <w:p>
             <w:pPr>
               <w:rPr>
-                <w:rFonts w:ascii="Arial" w:hAnsi="Arial" w:cs="Arial"/>
+                <w:rFonts w:cstheme="minorHAnsi"/>
+                <w:sz w:val="20"/>
+                <w:szCs w:val="20"/>
                 <w:lang w:val="en-US"/>
               </w:rPr>
             </w:pPr>
             <w:r>
               <w:rPr>
-                <w:rFonts w:ascii="Arial" w:hAnsi="Arial" w:cs="Arial"/>
+                <w:rFonts w:cstheme="minorHAnsi"/>
+                <w:sz w:val="20"/>
+                <w:szCs w:val="20"/>
                 <w:lang w:val="en-US"/>
               </w:rPr>
               <w:t>Environment/URL</w:t>
@@ -2380,12 +2678,14 @@
         </w:tc>
         <w:tc>
           <w:tcPr>
-            <w:tcW w:w="6706" w:type="dxa"/>
+            <w:tcW w:w="6987" w:type="dxa"/>
           </w:tcPr>
           <w:p>
             <w:pPr>
               <w:rPr>
-                <w:rFonts w:ascii="Arial" w:hAnsi="Arial" w:cs="Arial"/>
+                <w:rFonts w:cstheme="minorHAnsi"/>
+                <w:sz w:val="20"/>
+                <w:szCs w:val="20"/>
                 <w:lang w:val="en-US"/>
               </w:rPr>
             </w:pPr>
@@ -2393,7 +2693,9 @@
               <w:r>
                 <w:rPr>
                   <w:rStyle w:val="Hipervnculo"/>
-                  <w:rFonts w:ascii="Arial" w:hAnsi="Arial" w:cs="Arial"/>
+                  <w:rFonts w:cstheme="minorHAnsi"/>
+                  <w:sz w:val="20"/>
+                  <w:szCs w:val="20"/>
                   <w:lang w:val="en-US"/>
                 </w:rPr>
                 <w:t>http://automationpractice.com</w:t>
@@ -2405,41 +2707,63 @@
       <w:tr>
         <w:tc>
           <w:tcPr>
-            <w:tcW w:w="2122" w:type="dxa"/>
+            <w:tcW w:w="2222" w:type="dxa"/>
           </w:tcPr>
           <w:p>
             <w:pPr>
               <w:rPr>
-                <w:rFonts w:ascii="Arial" w:hAnsi="Arial" w:cs="Arial"/>
+                <w:rFonts w:cstheme="minorHAnsi"/>
+                <w:sz w:val="20"/>
+                <w:szCs w:val="20"/>
                 <w:lang w:val="en-US"/>
               </w:rPr>
             </w:pPr>
             <w:r>
               <w:rPr>
-                <w:rFonts w:ascii="Arial" w:hAnsi="Arial" w:cs="Arial"/>
-                <w:lang w:val="en-US"/>
-              </w:rPr>
+                <w:rFonts w:cstheme="minorHAnsi"/>
+                <w:sz w:val="20"/>
+                <w:szCs w:val="20"/>
+                <w:lang w:val="en-US"/>
+              </w:rPr>
+              <w:lastRenderedPageBreak/>
               <w:t>Documentation/Guides</w:t>
             </w:r>
           </w:p>
         </w:tc>
         <w:tc>
           <w:tcPr>
-            <w:tcW w:w="6706" w:type="dxa"/>
+            <w:tcW w:w="6987" w:type="dxa"/>
           </w:tcPr>
           <w:p>
             <w:pPr>
               <w:rPr>
-                <w:rFonts w:ascii="Arial" w:hAnsi="Arial" w:cs="Arial"/>
+                <w:rFonts w:cstheme="minorHAnsi"/>
+                <w:sz w:val="20"/>
+                <w:szCs w:val="20"/>
+                <w:u w:val="single"/>
                 <w:lang w:val="en-US"/>
               </w:rPr>
             </w:pPr>
-            <w:r>
-              <w:rPr>
-                <w:rFonts w:ascii="Arial" w:hAnsi="Arial" w:cs="Arial"/>
-                <w:lang w:val="en-US"/>
-              </w:rPr>
-              <w:t>https://devexpress.github.io/testcafe/documentation/getting-started/</w:t>
+            <w:hyperlink r:id="rId9" w:history="1">
+              <w:r>
+                <w:rPr>
+                  <w:rStyle w:val="Hipervnculo"/>
+                  <w:rFonts w:cstheme="minorHAnsi"/>
+                  <w:sz w:val="20"/>
+                  <w:szCs w:val="20"/>
+                  <w:lang w:val="en-US"/>
+                </w:rPr>
+                <w:t>https://devexpress.github.io/testcafe/documentation/getting-started/</w:t>
+              </w:r>
+            </w:hyperlink>
+            <w:r>
+              <w:rPr>
+                <w:rFonts w:cstheme="minorHAnsi"/>
+                <w:sz w:val="20"/>
+                <w:szCs w:val="20"/>
+                <w:lang w:val="en-US"/>
+              </w:rPr>
+              <w:t xml:space="preserve"> </w:t>
             </w:r>
           </w:p>
         </w:tc>
@@ -2447,18 +2771,22 @@
       <w:tr>
         <w:tc>
           <w:tcPr>
-            <w:tcW w:w="2122" w:type="dxa"/>
+            <w:tcW w:w="2222" w:type="dxa"/>
           </w:tcPr>
           <w:p>
             <w:pPr>
               <w:rPr>
-                <w:rFonts w:ascii="Arial" w:hAnsi="Arial" w:cs="Arial"/>
+                <w:rFonts w:cstheme="minorHAnsi"/>
+                <w:sz w:val="20"/>
+                <w:szCs w:val="20"/>
                 <w:lang w:val="en-US"/>
               </w:rPr>
             </w:pPr>
             <w:r>
               <w:rPr>
-                <w:rFonts w:ascii="Arial" w:hAnsi="Arial" w:cs="Arial"/>
+                <w:rFonts w:cstheme="minorHAnsi"/>
+                <w:sz w:val="20"/>
+                <w:szCs w:val="20"/>
                 <w:lang w:val="en-US"/>
               </w:rPr>
               <w:t>GitHub repository</w:t>
@@ -2467,15 +2795,38 @@
         </w:tc>
         <w:tc>
           <w:tcPr>
-            <w:tcW w:w="6706" w:type="dxa"/>
+            <w:tcW w:w="6987" w:type="dxa"/>
           </w:tcPr>
           <w:p>
             <w:pPr>
               <w:rPr>
-                <w:rFonts w:ascii="Arial" w:hAnsi="Arial" w:cs="Arial"/>
+                <w:rFonts w:cstheme="minorHAnsi"/>
+                <w:sz w:val="20"/>
+                <w:szCs w:val="20"/>
                 <w:lang w:val="en-US"/>
               </w:rPr>
             </w:pPr>
+            <w:hyperlink r:id="rId10" w:history="1">
+              <w:r>
+                <w:rPr>
+                  <w:rStyle w:val="Hipervnculo"/>
+                  <w:rFonts w:cstheme="minorHAnsi"/>
+                  <w:sz w:val="20"/>
+                  <w:szCs w:val="20"/>
+                  <w:lang w:val="en-US"/>
+                </w:rPr>
+                <w:t>https://github.com/MarianaCuevas0215/Testcafe_Project_Ecommerce.git</w:t>
+              </w:r>
+            </w:hyperlink>
+            <w:r>
+              <w:rPr>
+                <w:rFonts w:cstheme="minorHAnsi"/>
+                <w:sz w:val="20"/>
+                <w:szCs w:val="20"/>
+                <w:lang w:val="en-US"/>
+              </w:rPr>
+              <w:t xml:space="preserve"> </w:t>
+            </w:r>
           </w:p>
         </w:tc>
       </w:tr>
@@ -2483,7 +2834,9 @@
     <w:p>
       <w:pPr>
         <w:rPr>
-          <w:rFonts w:ascii="Arial" w:hAnsi="Arial" w:cs="Arial"/>
+          <w:rFonts w:cstheme="minorHAnsi"/>
+          <w:sz w:val="20"/>
+          <w:szCs w:val="20"/>
           <w:lang w:val="en-US"/>
         </w:rPr>
       </w:pPr>
@@ -2491,12 +2844,19 @@
     <w:p>
       <w:pPr>
         <w:pStyle w:val="Subttulo"/>
-        <w:rPr>
-          <w:lang w:val="en-US"/>
-        </w:rPr>
-      </w:pPr>
-      <w:r>
-        <w:rPr>
+        <w:jc w:val="left"/>
+        <w:rPr>
+          <w:rFonts w:cstheme="minorHAnsi"/>
+          <w:sz w:val="20"/>
+          <w:szCs w:val="20"/>
+          <w:lang w:val="en-US"/>
+        </w:rPr>
+      </w:pPr>
+      <w:r>
+        <w:rPr>
+          <w:rFonts w:cstheme="minorHAnsi"/>
+          <w:sz w:val="20"/>
+          <w:szCs w:val="20"/>
           <w:lang w:val="en-US"/>
         </w:rPr>
         <w:t>Exit criteria</w:t>
@@ -2510,20 +2870,26 @@
           <w:numId w:val="12"/>
         </w:numPr>
         <w:rPr>
-          <w:rFonts w:ascii="Arial" w:hAnsi="Arial" w:cs="Arial"/>
-          <w:lang w:val="en-US"/>
-        </w:rPr>
-      </w:pPr>
-      <w:r>
-        <w:rPr>
-          <w:rFonts w:ascii="Arial" w:hAnsi="Arial" w:cs="Arial"/>
+          <w:rFonts w:cstheme="minorHAnsi"/>
+          <w:sz w:val="20"/>
+          <w:szCs w:val="20"/>
+          <w:lang w:val="en-US"/>
+        </w:rPr>
+      </w:pPr>
+      <w:r>
+        <w:rPr>
+          <w:rFonts w:cstheme="minorHAnsi"/>
+          <w:sz w:val="20"/>
+          <w:szCs w:val="20"/>
           <w:lang w:val="en-US"/>
         </w:rPr>
         <w:t>Test execution should be completed.</w:t>
       </w:r>
       <w:r>
         <w:rPr>
-          <w:rFonts w:ascii="Arial" w:hAnsi="Arial" w:cs="Arial"/>
+          <w:rFonts w:cstheme="minorHAnsi"/>
+          <w:sz w:val="20"/>
+          <w:szCs w:val="20"/>
           <w:lang w:val="en-US"/>
         </w:rPr>
         <w:t xml:space="preserve"> </w:t>
@@ -2537,13 +2903,17 @@
           <w:numId w:val="12"/>
         </w:numPr>
         <w:rPr>
-          <w:rFonts w:ascii="Arial" w:hAnsi="Arial" w:cs="Arial"/>
-          <w:lang w:val="en-US"/>
-        </w:rPr>
-      </w:pPr>
-      <w:r>
-        <w:rPr>
-          <w:rFonts w:ascii="Arial" w:hAnsi="Arial" w:cs="Arial"/>
+          <w:rFonts w:cstheme="minorHAnsi"/>
+          <w:sz w:val="20"/>
+          <w:szCs w:val="20"/>
+          <w:lang w:val="en-US"/>
+        </w:rPr>
+      </w:pPr>
+      <w:r>
+        <w:rPr>
+          <w:rFonts w:cstheme="minorHAnsi"/>
+          <w:sz w:val="20"/>
+          <w:szCs w:val="20"/>
           <w:lang w:val="en-US"/>
         </w:rPr>
         <w:t>All test scripts are passed or failed.</w:t>
@@ -2557,27 +2927,35 @@
           <w:numId w:val="12"/>
         </w:numPr>
         <w:rPr>
-          <w:rFonts w:ascii="Arial" w:hAnsi="Arial" w:cs="Arial"/>
-          <w:lang w:val="en-US"/>
-        </w:rPr>
-      </w:pPr>
-      <w:r>
-        <w:rPr>
-          <w:rFonts w:ascii="Arial" w:hAnsi="Arial" w:cs="Arial"/>
+          <w:rFonts w:cstheme="minorHAnsi"/>
+          <w:sz w:val="20"/>
+          <w:szCs w:val="20"/>
+          <w:lang w:val="en-US"/>
+        </w:rPr>
+      </w:pPr>
+      <w:r>
+        <w:rPr>
+          <w:rFonts w:cstheme="minorHAnsi"/>
+          <w:sz w:val="20"/>
+          <w:szCs w:val="20"/>
           <w:lang w:val="en-US"/>
         </w:rPr>
         <w:t>All test cases designed</w:t>
       </w:r>
       <w:r>
         <w:rPr>
-          <w:rFonts w:ascii="Arial" w:hAnsi="Arial" w:cs="Arial"/>
+          <w:rFonts w:cstheme="minorHAnsi"/>
+          <w:sz w:val="20"/>
+          <w:szCs w:val="20"/>
           <w:lang w:val="en-US"/>
         </w:rPr>
         <w:t xml:space="preserve"> are</w:t>
       </w:r>
       <w:r>
         <w:rPr>
-          <w:rFonts w:ascii="Arial" w:hAnsi="Arial" w:cs="Arial"/>
+          <w:rFonts w:cstheme="minorHAnsi"/>
+          <w:sz w:val="20"/>
+          <w:szCs w:val="20"/>
           <w:lang w:val="en-US"/>
         </w:rPr>
         <w:t xml:space="preserve"> executed.</w:t>
@@ -2591,13 +2969,17 @@
           <w:numId w:val="12"/>
         </w:numPr>
         <w:rPr>
-          <w:rFonts w:ascii="Arial" w:hAnsi="Arial" w:cs="Arial"/>
-          <w:lang w:val="en-US"/>
-        </w:rPr>
-      </w:pPr>
-      <w:r>
-        <w:rPr>
-          <w:rFonts w:ascii="Arial" w:hAnsi="Arial" w:cs="Arial"/>
+          <w:rFonts w:cstheme="minorHAnsi"/>
+          <w:sz w:val="20"/>
+          <w:szCs w:val="20"/>
+          <w:lang w:val="en-US"/>
+        </w:rPr>
+      </w:pPr>
+      <w:r>
+        <w:rPr>
+          <w:rFonts w:cstheme="minorHAnsi"/>
+          <w:sz w:val="20"/>
+          <w:szCs w:val="20"/>
           <w:lang w:val="en-US"/>
         </w:rPr>
         <w:t>The bugs identified are described in a report.</w:t>
@@ -2606,13 +2988,15 @@
     <w:p>
       <w:pPr>
         <w:rPr>
-          <w:rFonts w:ascii="Arial" w:hAnsi="Arial" w:cs="Arial"/>
+          <w:rFonts w:cstheme="minorHAnsi"/>
+          <w:sz w:val="20"/>
+          <w:szCs w:val="20"/>
           <w:lang w:val="en-US"/>
         </w:rPr>
       </w:pPr>
     </w:p>
     <w:sectPr>
-      <w:footerReference w:type="default" r:id="rId9"/>
+      <w:footerReference w:type="default" r:id="rId11"/>
       <w:pgSz w:w="12240" w:h="15840"/>
       <w:pgMar w:top="1417" w:right="1701" w:bottom="1417" w:left="1701" w:header="708" w:footer="708" w:gutter="0"/>
       <w:cols w:space="708"/>
@@ -2678,7 +3062,7 @@
             <w:noProof/>
             <w:lang w:val="es-ES"/>
           </w:rPr>
-          <w:t>1</w:t>
+          <w:t>3</w:t>
         </w:r>
         <w:r>
           <w:fldChar w:fldCharType="end"/>
@@ -4784,7 +5168,7 @@
 </file>
 
 <file path=customXml/itemProps1.xml><?xml version="1.0" encoding="utf-8"?>
-<ds:datastoreItem xmlns:ds="http://schemas.openxmlformats.org/officeDocument/2006/customXml" ds:itemID="{9026EEFD-FC85-45A3-B83B-DE1B588CA7C2}">
+<ds:datastoreItem xmlns:ds="http://schemas.openxmlformats.org/officeDocument/2006/customXml" ds:itemID="{79C7F0A5-80FA-4B95-927D-10F067E91817}">
   <ds:schemaRefs>
     <ds:schemaRef ds:uri="http://schemas.openxmlformats.org/officeDocument/2006/bibliography"/>
   </ds:schemaRefs>

</xml_diff>